<commit_message>
Update room boundary document
</commit_message>
<xml_diff>
--- a/建筑轮廓线-技术需求.docx
+++ b/建筑轮廓线-技术需求.docx
@@ -127,7 +127,7 @@
         </w:numPr>
         <w:ind w:firstLineChars="0"/>
         <w:rPr>
-          <w:ins w:id="13" w:author="董士崇" w:date="2021-05-20T14:28:00Z"/>
+          <w:ins w:id="13" w:author="董士崇" w:date="2021-05-20T15:26:00Z"/>
         </w:rPr>
       </w:pPr>
       <w:ins w:id="14" w:author="董士崇" w:date="2021-05-20T14:28:00Z">
@@ -156,7 +156,23 @@
           <w:rPr>
             <w:rFonts w:hint="eastAsia"/>
           </w:rPr>
-          <w:t>第二步：数据清洗</w:t>
+          <w:t>第</w:t>
+        </w:r>
+      </w:ins>
+      <w:ins w:id="17" w:author="董士崇" w:date="2021-05-20T16:35:00Z">
+        <w:r>
+          <w:rPr>
+            <w:rFonts w:hint="eastAsia"/>
+          </w:rPr>
+          <w:t>一</w:t>
+        </w:r>
+      </w:ins>
+      <w:ins w:id="18" w:author="董士崇" w:date="2021-05-20T14:28:00Z">
+        <w:r>
+          <w:rPr>
+            <w:rFonts w:hint="eastAsia"/>
+          </w:rPr>
+          <w:t>步：数据清洗</w:t>
         </w:r>
       </w:ins>
     </w:p>
@@ -169,10 +185,21 @@
         </w:numPr>
         <w:ind w:firstLineChars="0"/>
         <w:rPr>
-          <w:ins w:id="17" w:author="董士崇" w:date="2021-05-20T14:28:00Z"/>
-        </w:rPr>
-      </w:pPr>
-      <w:ins w:id="18" w:author="董士崇" w:date="2021-05-20T14:28:00Z">
+          <w:ins w:id="19" w:author="董士崇" w:date="2021-05-20T14:28:00Z"/>
+        </w:rPr>
+      </w:pPr>
+      <w:ins w:id="20" w:author="董士崇" w:date="2021-05-20T15:28:00Z">
+        <w:r>
+          <w:rPr>
+            <w:rFonts w:hint="eastAsia"/>
+          </w:rPr>
+          <w:t>Mu</w:t>
+        </w:r>
+        <w:r>
+          <w:t>lti</w:t>
+        </w:r>
+      </w:ins>
+      <w:ins w:id="21" w:author="董士崇" w:date="2021-05-20T14:28:00Z">
         <w:r>
           <w:rPr>
             <w:rFonts w:hint="eastAsia"/>
@@ -199,15 +226,34 @@
         </w:numPr>
         <w:ind w:firstLineChars="0"/>
         <w:rPr>
-          <w:ins w:id="19" w:author="董士崇" w:date="2021-05-20T14:28:00Z"/>
-        </w:rPr>
-      </w:pPr>
-      <w:ins w:id="20" w:author="董士崇" w:date="2021-05-20T14:28:00Z">
-        <w:r>
-          <w:rPr>
-            <w:rFonts w:hint="eastAsia"/>
-          </w:rPr>
-          <w:t>确保搭接（延伸墙）</w:t>
+          <w:ins w:id="22" w:author="董士崇" w:date="2021-05-20T14:28:00Z"/>
+          <w:rFonts w:hint="eastAsia"/>
+        </w:rPr>
+        <w:pPrChange w:id="23" w:author="董士崇" w:date="2021-05-20T15:29:00Z">
+          <w:pPr>
+            <w:pStyle w:val="a4"/>
+            <w:numPr>
+              <w:ilvl w:val="2"/>
+              <w:numId w:val="1"/>
+            </w:numPr>
+            <w:ind w:left="1260" w:firstLineChars="0" w:hanging="420"/>
+          </w:pPr>
+        </w:pPrChange>
+      </w:pPr>
+      <w:ins w:id="24" w:author="董士崇" w:date="2021-05-20T14:28:00Z">
+        <w:r>
+          <w:rPr>
+            <w:rFonts w:hint="eastAsia"/>
+          </w:rPr>
+          <w:t>确保</w:t>
+        </w:r>
+      </w:ins>
+      <w:ins w:id="25" w:author="董士崇" w:date="2021-05-20T15:32:00Z">
+        <w:r>
+          <w:rPr>
+            <w:rFonts w:hint="eastAsia"/>
+          </w:rPr>
+          <w:t>竖向构件的搭接</w:t>
         </w:r>
       </w:ins>
     </w:p>
@@ -220,10 +266,10 @@
         </w:numPr>
         <w:ind w:firstLineChars="0"/>
         <w:rPr>
-          <w:ins w:id="21" w:author="董士崇" w:date="2021-05-20T14:28:00Z"/>
-        </w:rPr>
-      </w:pPr>
-      <w:ins w:id="22" w:author="董士崇" w:date="2021-05-20T14:28:00Z">
+          <w:ins w:id="26" w:author="董士崇" w:date="2021-05-20T14:28:00Z"/>
+        </w:rPr>
+      </w:pPr>
+      <w:ins w:id="27" w:author="董士崇" w:date="2021-05-20T14:28:00Z">
         <w:r>
           <w:rPr>
             <w:rFonts w:hint="eastAsia"/>
@@ -241,10 +287,10 @@
         </w:numPr>
         <w:ind w:firstLineChars="0"/>
         <w:rPr>
-          <w:ins w:id="23" w:author="董士崇" w:date="2021-05-20T14:28:00Z"/>
-        </w:rPr>
-      </w:pPr>
-      <w:ins w:id="24" w:author="董士崇" w:date="2021-05-20T14:28:00Z">
+          <w:ins w:id="28" w:author="董士崇" w:date="2021-05-20T14:28:00Z"/>
+        </w:rPr>
+      </w:pPr>
+      <w:ins w:id="29" w:author="董士崇" w:date="2021-05-20T14:28:00Z">
         <w:r>
           <w:rPr>
             <w:rFonts w:hint="eastAsia"/>
@@ -274,10 +320,10 @@
         </w:numPr>
         <w:ind w:firstLineChars="0"/>
         <w:rPr>
-          <w:ins w:id="25" w:author="董士崇" w:date="2021-05-20T14:28:00Z"/>
-        </w:rPr>
-      </w:pPr>
-      <w:ins w:id="26" w:author="董士崇" w:date="2021-05-20T14:28:00Z">
+          <w:ins w:id="30" w:author="董士崇" w:date="2021-05-20T14:28:00Z"/>
+        </w:rPr>
+      </w:pPr>
+      <w:ins w:id="31" w:author="董士崇" w:date="2021-05-20T14:28:00Z">
         <w:r>
           <w:rPr>
             <w:rFonts w:hint="eastAsia"/>
@@ -295,10 +341,10 @@
         </w:numPr>
         <w:ind w:firstLineChars="0"/>
         <w:rPr>
-          <w:ins w:id="27" w:author="董士崇" w:date="2021-05-20T14:28:00Z"/>
-        </w:rPr>
-      </w:pPr>
-      <w:ins w:id="28" w:author="董士崇" w:date="2021-05-20T14:28:00Z">
+          <w:ins w:id="32" w:author="董士崇" w:date="2021-05-20T14:28:00Z"/>
+        </w:rPr>
+      </w:pPr>
+      <w:ins w:id="33" w:author="董士崇" w:date="2021-05-20T14:28:00Z">
         <w:r>
           <w:rPr>
             <w:rFonts w:hint="eastAsia"/>
@@ -316,10 +362,10 @@
         </w:numPr>
         <w:ind w:firstLineChars="0"/>
         <w:rPr>
-          <w:ins w:id="29" w:author="董士崇" w:date="2021-05-20T14:28:00Z"/>
-        </w:rPr>
-      </w:pPr>
-      <w:ins w:id="30" w:author="董士崇" w:date="2021-05-20T14:28:00Z">
+          <w:ins w:id="34" w:author="董士崇" w:date="2021-05-20T14:28:00Z"/>
+        </w:rPr>
+      </w:pPr>
+      <w:ins w:id="35" w:author="董士崇" w:date="2021-05-20T14:28:00Z">
         <w:r>
           <w:rPr>
             <w:rFonts w:hint="eastAsia"/>
@@ -337,40 +383,297 @@
         </w:numPr>
         <w:ind w:firstLineChars="0"/>
         <w:rPr>
-          <w:ins w:id="31" w:author="董士崇" w:date="2021-05-20T14:28:00Z"/>
+          <w:ins w:id="36" w:author="董士崇" w:date="2021-05-20T15:33:00Z"/>
           <w:rFonts w:hint="eastAsia"/>
-          <w:rPrChange w:id="32" w:author="董士崇" w:date="2021-05-20T14:28:00Z">
+        </w:rPr>
+        <w:pPrChange w:id="37" w:author="董士崇" w:date="2021-05-20T15:33:00Z">
+          <w:pPr/>
+        </w:pPrChange>
+      </w:pPr>
+      <w:ins w:id="38" w:author="董士崇" w:date="2021-05-20T14:47:00Z">
+        <w:r>
+          <w:rPr>
+            <w:rFonts w:hint="eastAsia"/>
+          </w:rPr>
+          <w:t>所有封闭的由竖向构建围合的区域轮廓</w:t>
+        </w:r>
+      </w:ins>
+    </w:p>
+    <w:p>
+      <w:pPr>
+        <w:pStyle w:val="4"/>
+        <w:rPr>
+          <w:ins w:id="39" w:author="董士崇" w:date="2021-05-20T15:33:00Z"/>
+        </w:rPr>
+        <w:pPrChange w:id="40" w:author="董士崇" w:date="2021-05-20T15:33:00Z">
+          <w:pPr/>
+        </w:pPrChange>
+      </w:pPr>
+      <w:ins w:id="41" w:author="董士崇" w:date="2021-05-20T15:33:00Z">
+        <w:r>
+          <w:rPr>
+            <w:rFonts w:hint="eastAsia"/>
+          </w:rPr>
+          <w:t>拾取建筑内的围合区域</w:t>
+        </w:r>
+      </w:ins>
+    </w:p>
+    <w:p>
+      <w:pPr>
+        <w:pStyle w:val="a4"/>
+        <w:numPr>
+          <w:ilvl w:val="0"/>
+          <w:numId w:val="1"/>
+        </w:numPr>
+        <w:ind w:firstLineChars="0"/>
+        <w:rPr>
+          <w:ins w:id="42" w:author="董士崇" w:date="2021-05-20T15:33:00Z"/>
+        </w:rPr>
+      </w:pPr>
+      <w:ins w:id="43" w:author="董士崇" w:date="2021-05-20T15:33:00Z">
+        <w:r>
+          <w:rPr>
+            <w:rFonts w:hint="eastAsia"/>
+          </w:rPr>
+          <w:t>数据识别</w:t>
+        </w:r>
+      </w:ins>
+    </w:p>
+    <w:p>
+      <w:pPr>
+        <w:rPr>
+          <w:ins w:id="44" w:author="董士崇" w:date="2021-05-20T15:33:00Z"/>
+        </w:rPr>
+      </w:pPr>
+      <w:ins w:id="45" w:author="董士崇" w:date="2021-05-20T15:33:00Z">
+        <w:r>
+          <w:rPr>
+            <w:rFonts w:hint="eastAsia"/>
+          </w:rPr>
+          <w:t>这一部分的主要内容是从CAD图纸中（天华D</w:t>
+        </w:r>
+        <w:r>
+          <w:t>B3</w:t>
+        </w:r>
+        <w:r>
+          <w:rPr>
+            <w:rFonts w:hint="eastAsia"/>
+          </w:rPr>
+          <w:t>图纸），提取出建筑信息包括</w:t>
+        </w:r>
+      </w:ins>
+    </w:p>
+    <w:p>
+      <w:pPr>
+        <w:pStyle w:val="a4"/>
+        <w:numPr>
+          <w:ilvl w:val="1"/>
+          <w:numId w:val="1"/>
+        </w:numPr>
+        <w:ind w:firstLineChars="0"/>
+        <w:rPr>
+          <w:ins w:id="46" w:author="董士崇" w:date="2021-05-20T15:33:00Z"/>
+        </w:rPr>
+      </w:pPr>
+      <w:ins w:id="47" w:author="董士崇" w:date="2021-05-20T15:33:00Z">
+        <w:r>
+          <w:rPr>
+            <w:rFonts w:hint="eastAsia"/>
+          </w:rPr>
+          <w:t>建筑元素（墙/剪力墙，柱，门，窗）</w:t>
+        </w:r>
+      </w:ins>
+    </w:p>
+    <w:p>
+      <w:pPr>
+        <w:pStyle w:val="a4"/>
+        <w:numPr>
+          <w:ilvl w:val="2"/>
+          <w:numId w:val="1"/>
+        </w:numPr>
+        <w:ind w:firstLineChars="0"/>
+        <w:rPr>
+          <w:ins w:id="48" w:author="董士崇" w:date="2021-05-20T15:33:00Z"/>
+        </w:rPr>
+      </w:pPr>
+      <w:ins w:id="49" w:author="董士崇" w:date="2021-05-20T15:33:00Z">
+        <w:r>
+          <w:rPr>
+            <w:rFonts w:hint="eastAsia"/>
+          </w:rPr>
+          <w:t>封闭多段线（无洞）</w:t>
+        </w:r>
+      </w:ins>
+    </w:p>
+    <w:p>
+      <w:pPr>
+        <w:pStyle w:val="a4"/>
+        <w:numPr>
+          <w:ilvl w:val="0"/>
+          <w:numId w:val="1"/>
+        </w:numPr>
+        <w:ind w:firstLineChars="0"/>
+        <w:rPr>
+          <w:ins w:id="50" w:author="董士崇" w:date="2021-05-20T15:33:00Z"/>
+        </w:rPr>
+      </w:pPr>
+      <w:ins w:id="51" w:author="董士崇" w:date="2021-05-20T15:33:00Z">
+        <w:r>
+          <w:rPr>
+            <w:rFonts w:hint="eastAsia"/>
+          </w:rPr>
+          <w:t>算法实现</w:t>
+        </w:r>
+      </w:ins>
+    </w:p>
+    <w:p>
+      <w:pPr>
+        <w:pStyle w:val="a4"/>
+        <w:numPr>
+          <w:ilvl w:val="1"/>
+          <w:numId w:val="1"/>
+        </w:numPr>
+        <w:ind w:firstLineChars="0"/>
+        <w:rPr>
+          <w:ins w:id="52" w:author="董士崇" w:date="2021-05-20T15:34:00Z"/>
+        </w:rPr>
+        <w:pPrChange w:id="53" w:author="董士崇" w:date="2021-05-20T15:34:00Z">
+          <w:pPr/>
+        </w:pPrChange>
+      </w:pPr>
+      <w:ins w:id="54" w:author="董士崇" w:date="2021-05-20T15:34:00Z">
+        <w:r>
+          <w:rPr>
+            <w:rFonts w:hint="eastAsia"/>
+          </w:rPr>
+          <w:t>计算所有围合区域</w:t>
+        </w:r>
+      </w:ins>
+      <w:ins w:id="55" w:author="董士崇" w:date="2021-05-20T16:39:00Z">
+        <w:r>
+          <w:rPr>
+            <w:rFonts w:hint="eastAsia"/>
+          </w:rPr>
+          <w:t>，并建立空间索引</w:t>
+        </w:r>
+        <w:r>
+          <w:rPr>
+            <w:rFonts w:hint="eastAsia"/>
+          </w:rPr>
+          <w:t>。</w:t>
+        </w:r>
+      </w:ins>
+    </w:p>
+    <w:p>
+      <w:pPr>
+        <w:pStyle w:val="a4"/>
+        <w:numPr>
+          <w:ilvl w:val="1"/>
+          <w:numId w:val="1"/>
+        </w:numPr>
+        <w:ind w:firstLineChars="0"/>
+        <w:rPr>
+          <w:ins w:id="56" w:author="董士崇" w:date="2021-05-20T16:37:00Z"/>
+        </w:rPr>
+        <w:pPrChange w:id="57" w:author="董士崇" w:date="2021-05-20T15:34:00Z">
+          <w:pPr/>
+        </w:pPrChange>
+      </w:pPr>
+      <w:ins w:id="58" w:author="董士崇" w:date="2021-05-20T15:34:00Z">
+        <w:r>
+          <w:rPr>
+            <w:rFonts w:hint="eastAsia"/>
+          </w:rPr>
+          <w:t>根据指定的点，</w:t>
+        </w:r>
+      </w:ins>
+      <w:ins w:id="59" w:author="董士崇" w:date="2021-05-20T16:36:00Z">
+        <w:r>
+          <w:rPr>
+            <w:rFonts w:hint="eastAsia"/>
+          </w:rPr>
+          <w:t>选择包含这个点的最小区域。</w:t>
+        </w:r>
+      </w:ins>
+    </w:p>
+    <w:p>
+      <w:pPr>
+        <w:pStyle w:val="a4"/>
+        <w:numPr>
+          <w:ilvl w:val="1"/>
+          <w:numId w:val="1"/>
+        </w:numPr>
+        <w:ind w:firstLineChars="0"/>
+        <w:rPr>
+          <w:ins w:id="60" w:author="董士崇" w:date="2021-05-20T14:28:00Z"/>
+          <w:rFonts w:hint="eastAsia"/>
+          <w:rPrChange w:id="61" w:author="董士崇" w:date="2021-05-20T15:33:00Z">
             <w:rPr>
-              <w:ins w:id="33" w:author="董士崇" w:date="2021-05-20T14:28:00Z"/>
+              <w:ins w:id="62" w:author="董士崇" w:date="2021-05-20T14:28:00Z"/>
+              <w:rFonts w:hint="eastAsia"/>
             </w:rPr>
           </w:rPrChange>
         </w:rPr>
-        <w:pPrChange w:id="34" w:author="董士崇" w:date="2021-05-20T14:28:00Z">
+        <w:pPrChange w:id="63" w:author="董士崇" w:date="2021-05-20T15:33:00Z">
           <w:pPr/>
         </w:pPrChange>
       </w:pPr>
-      <w:ins w:id="35" w:author="董士崇" w:date="2021-05-20T14:47:00Z">
-        <w:r>
-          <w:rPr>
-            <w:rFonts w:hint="eastAsia"/>
-          </w:rPr>
-          <w:t>所有封闭的由竖向构建围合的区域轮廓</w:t>
-        </w:r>
-      </w:ins>
-      <w:bookmarkStart w:id="36" w:name="_GoBack"/>
-      <w:bookmarkEnd w:id="36"/>
+      <w:ins w:id="64" w:author="董士崇" w:date="2021-05-20T16:37:00Z">
+        <w:r>
+          <w:rPr>
+            <w:rFonts w:hint="eastAsia"/>
+          </w:rPr>
+          <w:t>对于这个最小区域，</w:t>
+        </w:r>
+      </w:ins>
+      <w:ins w:id="65" w:author="董士崇" w:date="2021-05-20T16:38:00Z">
+        <w:r>
+          <w:rPr>
+            <w:rFonts w:hint="eastAsia"/>
+          </w:rPr>
+          <w:t>提取其内部区域，用B</w:t>
+        </w:r>
+        <w:r>
+          <w:t>uildArea</w:t>
+        </w:r>
+        <w:r>
+          <w:rPr>
+            <w:rFonts w:hint="eastAsia"/>
+          </w:rPr>
+          <w:t>建立</w:t>
+        </w:r>
+      </w:ins>
+      <w:ins w:id="66" w:author="董士崇" w:date="2021-05-20T16:40:00Z">
+        <w:r>
+          <w:rPr>
+            <w:rFonts w:hint="eastAsia"/>
+          </w:rPr>
+          <w:t>带洞的P</w:t>
+        </w:r>
+        <w:r>
+          <w:t>olygon</w:t>
+        </w:r>
+        <w:r>
+          <w:rPr>
+            <w:rFonts w:hint="eastAsia"/>
+          </w:rPr>
+          <w:t>。</w:t>
+        </w:r>
+      </w:ins>
+      <w:bookmarkStart w:id="67" w:name="_GoBack"/>
+      <w:bookmarkEnd w:id="67"/>
     </w:p>
     <w:p>
       <w:pPr>
         <w:pStyle w:val="4"/>
         <w:rPr>
-          <w:ins w:id="37" w:author="董士崇" w:date="2021-05-20T14:19:00Z"/>
-        </w:rPr>
-        <w:pPrChange w:id="38" w:author="董士崇" w:date="2021-05-20T14:18:00Z">
+          <w:ins w:id="68" w:author="董士崇" w:date="2021-05-20T14:19:00Z"/>
+        </w:rPr>
+        <w:pPrChange w:id="69" w:author="董士崇" w:date="2021-05-20T14:18:00Z">
           <w:pPr/>
         </w:pPrChange>
       </w:pPr>
-      <w:ins w:id="39" w:author="董士崇" w:date="2021-05-20T14:18:00Z">
+      <w:ins w:id="70" w:author="董士崇" w:date="2021-05-20T14:18:00Z">
         <w:r>
           <w:rPr>
             <w:rFonts w:hint="eastAsia"/>
@@ -378,7 +681,7 @@
           <w:t>建筑各层</w:t>
         </w:r>
       </w:ins>
-      <w:ins w:id="40" w:author="董士崇" w:date="2021-05-20T14:19:00Z">
+      <w:ins w:id="71" w:author="董士崇" w:date="2021-05-20T14:19:00Z">
         <w:r>
           <w:rPr>
             <w:rFonts w:hint="eastAsia"/>
@@ -391,22 +694,22 @@
       <w:pPr>
         <w:pStyle w:val="4"/>
         <w:rPr>
-          <w:ins w:id="41" w:author="董士崇" w:date="2021-05-20T14:18:00Z"/>
-          <w:rFonts w:hint="eastAsia"/>
-          <w:rPrChange w:id="42" w:author="董士崇" w:date="2021-05-20T14:19:00Z">
+          <w:ins w:id="72" w:author="董士崇" w:date="2021-05-20T14:18:00Z"/>
+          <w:b w:val="0"/>
+          <w:bCs w:val="0"/>
+          <w:rPrChange w:id="73" w:author="董士崇" w:date="2021-05-20T14:19:00Z">
             <w:rPr>
-              <w:ins w:id="43" w:author="董士崇" w:date="2021-05-20T14:18:00Z"/>
-              <w:rFonts w:hint="eastAsia"/>
+              <w:ins w:id="74" w:author="董士崇" w:date="2021-05-20T14:18:00Z"/>
               <w:b/>
               <w:bCs/>
             </w:rPr>
           </w:rPrChange>
         </w:rPr>
-        <w:pPrChange w:id="44" w:author="董士崇" w:date="2021-05-20T14:19:00Z">
+        <w:pPrChange w:id="75" w:author="董士崇" w:date="2021-05-20T14:19:00Z">
           <w:pPr/>
         </w:pPrChange>
       </w:pPr>
-      <w:ins w:id="45" w:author="董士崇" w:date="2021-05-20T14:19:00Z">
+      <w:ins w:id="76" w:author="董士崇" w:date="2021-05-20T14:19:00Z">
         <w:r>
           <w:rPr>
             <w:rFonts w:hint="eastAsia"/>
@@ -418,12 +721,12 @@
     <w:p>
       <w:pPr>
         <w:rPr>
-          <w:del w:id="46" w:author="董士崇" w:date="2021-05-20T14:21:00Z"/>
+          <w:del w:id="77" w:author="董士崇" w:date="2021-05-20T14:21:00Z"/>
           <w:b/>
           <w:bCs/>
         </w:rPr>
       </w:pPr>
-      <w:del w:id="47" w:author="董士崇" w:date="2021-05-20T14:21:00Z">
+      <w:del w:id="78" w:author="董士崇" w:date="2021-05-20T14:21:00Z">
         <w:r>
           <w:rPr>
             <w:rFonts w:hint="eastAsia"/>
@@ -437,10 +740,10 @@
     <w:p>
       <w:pPr>
         <w:rPr>
-          <w:del w:id="48" w:author="董士崇" w:date="2021-05-20T14:21:00Z"/>
-        </w:rPr>
-      </w:pPr>
-      <w:del w:id="49" w:author="董士崇" w:date="2021-05-20T14:21:00Z">
+          <w:del w:id="79" w:author="董士崇" w:date="2021-05-20T14:21:00Z"/>
+        </w:rPr>
+      </w:pPr>
+      <w:del w:id="80" w:author="董士崇" w:date="2021-05-20T14:21:00Z">
         <w:r>
           <w:rPr>
             <w:rFonts w:hint="eastAsia"/>
@@ -464,10 +767,10 @@
         </w:numPr>
         <w:ind w:firstLineChars="0"/>
         <w:rPr>
-          <w:del w:id="50" w:author="董士崇" w:date="2021-05-20T14:21:00Z"/>
-        </w:rPr>
-      </w:pPr>
-      <w:del w:id="51" w:author="董士崇" w:date="2021-05-20T14:21:00Z">
+          <w:del w:id="81" w:author="董士崇" w:date="2021-05-20T14:21:00Z"/>
+        </w:rPr>
+      </w:pPr>
+      <w:del w:id="82" w:author="董士崇" w:date="2021-05-20T14:21:00Z">
         <w:r>
           <w:rPr>
             <w:rFonts w:hint="eastAsia"/>
@@ -479,10 +782,10 @@
     <w:p>
       <w:pPr>
         <w:rPr>
-          <w:del w:id="52" w:author="董士崇" w:date="2021-05-20T14:21:00Z"/>
-        </w:rPr>
-      </w:pPr>
-      <w:del w:id="53" w:author="董士崇" w:date="2021-05-20T14:21:00Z">
+          <w:del w:id="83" w:author="董士崇" w:date="2021-05-20T14:21:00Z"/>
+        </w:rPr>
+      </w:pPr>
+      <w:del w:id="84" w:author="董士崇" w:date="2021-05-20T14:21:00Z">
         <w:r>
           <w:rPr>
             <w:rFonts w:hint="eastAsia"/>
@@ -512,10 +815,10 @@
         </w:numPr>
         <w:ind w:firstLineChars="0"/>
         <w:rPr>
-          <w:del w:id="54" w:author="董士崇" w:date="2021-03-30T16:37:00Z"/>
-        </w:rPr>
-      </w:pPr>
-      <w:del w:id="55" w:author="董士崇" w:date="2021-05-20T14:21:00Z">
+          <w:del w:id="85" w:author="董士崇" w:date="2021-03-30T16:37:00Z"/>
+        </w:rPr>
+      </w:pPr>
+      <w:del w:id="86" w:author="董士崇" w:date="2021-05-20T14:21:00Z">
         <w:r>
           <w:rPr>
             <w:rFonts w:hint="eastAsia"/>
@@ -523,7 +826,7 @@
           <w:delText>建筑</w:delText>
         </w:r>
       </w:del>
-      <w:del w:id="56" w:author="董士崇" w:date="2021-03-30T16:36:00Z">
+      <w:del w:id="87" w:author="董士崇" w:date="2021-03-30T16:36:00Z">
         <w:r>
           <w:rPr>
             <w:rFonts w:hint="eastAsia"/>
@@ -531,7 +834,7 @@
           <w:delText>空间</w:delText>
         </w:r>
       </w:del>
-      <w:del w:id="57" w:author="董士崇" w:date="2021-03-11T11:43:00Z">
+      <w:del w:id="88" w:author="董士崇" w:date="2021-03-11T11:43:00Z">
         <w:r>
           <w:rPr>
             <w:rFonts w:hint="eastAsia"/>
@@ -545,7 +848,7 @@
           <w:delText>（</w:delText>
         </w:r>
       </w:del>
-      <w:del w:id="58" w:author="董士崇" w:date="2021-03-11T11:42:00Z">
+      <w:del w:id="89" w:author="董士崇" w:date="2021-03-11T11:42:00Z">
         <w:r>
           <w:rPr>
             <w:rFonts w:hint="eastAsia"/>
@@ -553,7 +856,7 @@
           <w:delText>停车区域，</w:delText>
         </w:r>
       </w:del>
-      <w:del w:id="59" w:author="董士崇" w:date="2021-03-30T16:36:00Z">
+      <w:del w:id="90" w:author="董士崇" w:date="2021-03-30T16:36:00Z">
         <w:r>
           <w:delText>隔油池</w:delText>
         </w:r>
@@ -582,7 +885,7 @@
           <w:delText>等</w:delText>
         </w:r>
       </w:del>
-      <w:del w:id="60" w:author="董士崇" w:date="2021-05-20T14:21:00Z">
+      <w:del w:id="91" w:author="董士崇" w:date="2021-05-20T14:21:00Z">
         <w:r>
           <w:rPr>
             <w:rFonts w:hint="eastAsia"/>
@@ -590,7 +893,7 @@
           <w:delText>）</w:delText>
         </w:r>
       </w:del>
-      <w:bookmarkStart w:id="61" w:name="排水设施"/>
+      <w:bookmarkStart w:id="92" w:name="排水设施"/>
     </w:p>
     <w:p>
       <w:pPr>
@@ -601,9 +904,9 @@
         </w:numPr>
         <w:ind w:firstLineChars="0"/>
         <w:rPr>
-          <w:del w:id="62" w:author="董士崇" w:date="2021-03-30T16:37:00Z"/>
-        </w:rPr>
-        <w:pPrChange w:id="63" w:author="董士崇" w:date="2021-03-11T11:02:00Z">
+          <w:del w:id="93" w:author="董士崇" w:date="2021-03-30T16:37:00Z"/>
+        </w:rPr>
+        <w:pPrChange w:id="94" w:author="董士崇" w:date="2021-03-11T11:02:00Z">
           <w:pPr>
             <w:pStyle w:val="a4"/>
             <w:numPr>
@@ -614,11 +917,11 @@
           </w:pPr>
         </w:pPrChange>
       </w:pPr>
-      <w:del w:id="64" w:author="董士崇" w:date="2021-03-30T16:37:00Z">
+      <w:del w:id="95" w:author="董士崇" w:date="2021-03-30T16:37:00Z">
         <w:r>
           <w:delText>排水设施</w:delText>
         </w:r>
-        <w:bookmarkEnd w:id="61"/>
+        <w:bookmarkEnd w:id="92"/>
         <w:r>
           <w:rPr>
             <w:rFonts w:hint="eastAsia"/>
@@ -666,11 +969,11 @@
         </w:numPr>
         <w:ind w:firstLineChars="0"/>
         <w:rPr>
-          <w:del w:id="65" w:author="董士崇" w:date="2021-03-30T16:37:00Z"/>
-        </w:rPr>
-      </w:pPr>
-      <w:ins w:id="66" w:author="shichong dong" w:date="2021-03-24T22:41:00Z">
-        <w:del w:id="67" w:author="董士崇" w:date="2021-03-30T16:37:00Z">
+          <w:del w:id="96" w:author="董士崇" w:date="2021-03-30T16:37:00Z"/>
+        </w:rPr>
+      </w:pPr>
+      <w:ins w:id="97" w:author="shichong dong" w:date="2021-03-24T22:41:00Z">
+        <w:del w:id="98" w:author="董士崇" w:date="2021-03-30T16:37:00Z">
           <w:r>
             <w:rPr>
               <w:rFonts w:hint="eastAsia"/>
@@ -679,7 +982,7 @@
           </w:r>
         </w:del>
       </w:ins>
-      <w:del w:id="68" w:author="董士崇" w:date="2021-03-30T16:37:00Z">
+      <w:del w:id="99" w:author="董士崇" w:date="2021-03-30T16:37:00Z">
         <w:r>
           <w:rPr>
             <w:rFonts w:hint="eastAsia"/>
@@ -703,9 +1006,9 @@
         </w:numPr>
         <w:ind w:firstLineChars="0"/>
         <w:rPr>
-          <w:del w:id="69" w:author="董士崇" w:date="2021-03-11T13:27:00Z"/>
-        </w:rPr>
-        <w:pPrChange w:id="70" w:author="董士崇" w:date="2021-03-11T11:04:00Z">
+          <w:del w:id="100" w:author="董士崇" w:date="2021-03-11T13:27:00Z"/>
+        </w:rPr>
+        <w:pPrChange w:id="101" w:author="董士崇" w:date="2021-03-11T11:04:00Z">
           <w:pPr>
             <w:pStyle w:val="a4"/>
             <w:numPr>
@@ -716,8 +1019,8 @@
           </w:pPr>
         </w:pPrChange>
       </w:pPr>
-      <w:ins w:id="71" w:author="shichong dong" w:date="2021-03-24T22:41:00Z">
-        <w:del w:id="72" w:author="董士崇" w:date="2021-03-30T16:37:00Z">
+      <w:ins w:id="102" w:author="shichong dong" w:date="2021-03-24T22:41:00Z">
+        <w:del w:id="103" w:author="董士崇" w:date="2021-03-30T16:37:00Z">
           <w:r>
             <w:rPr>
               <w:rFonts w:hint="eastAsia"/>
@@ -726,7 +1029,7 @@
           </w:r>
         </w:del>
       </w:ins>
-      <w:del w:id="73" w:author="董士崇" w:date="2021-03-30T16:37:00Z">
+      <w:del w:id="104" w:author="董士崇" w:date="2021-03-30T16:37:00Z">
         <w:r>
           <w:rPr>
             <w:rFonts w:hint="eastAsia"/>
@@ -744,10 +1047,10 @@
         </w:numPr>
         <w:ind w:firstLineChars="0"/>
         <w:rPr>
-          <w:del w:id="74" w:author="董士崇" w:date="2021-03-30T16:37:00Z"/>
-        </w:rPr>
-      </w:pPr>
-      <w:del w:id="75" w:author="董士崇" w:date="2021-03-30T16:37:00Z">
+          <w:del w:id="105" w:author="董士崇" w:date="2021-03-30T16:37:00Z"/>
+        </w:rPr>
+      </w:pPr>
+      <w:del w:id="106" w:author="董士崇" w:date="2021-03-30T16:37:00Z">
         <w:r>
           <w:rPr>
             <w:rFonts w:hint="eastAsia"/>
@@ -809,7 +1112,7 @@
           <w:delText>分析</w:delText>
         </w:r>
       </w:del>
-      <w:del w:id="76" w:author="董士崇" w:date="2021-03-11T13:25:00Z">
+      <w:del w:id="107" w:author="董士崇" w:date="2021-03-11T13:25:00Z">
         <w:r>
           <w:rPr>
             <w:rFonts w:hint="eastAsia"/>
@@ -827,10 +1130,10 @@
         </w:numPr>
         <w:ind w:firstLineChars="0"/>
         <w:rPr>
-          <w:del w:id="77" w:author="董士崇" w:date="2021-03-30T16:37:00Z"/>
-        </w:rPr>
-      </w:pPr>
-      <w:del w:id="78" w:author="董士崇" w:date="2021-03-30T16:37:00Z">
+          <w:del w:id="108" w:author="董士崇" w:date="2021-03-30T16:37:00Z"/>
+        </w:rPr>
+      </w:pPr>
+      <w:del w:id="109" w:author="董士崇" w:date="2021-03-30T16:37:00Z">
         <w:r>
           <w:rPr>
             <w:rFonts w:hint="eastAsia"/>
@@ -869,10 +1172,10 @@
         </w:numPr>
         <w:ind w:firstLineChars="0"/>
         <w:rPr>
-          <w:del w:id="79" w:author="董士崇" w:date="2021-03-30T16:37:00Z"/>
-        </w:rPr>
-      </w:pPr>
-      <w:del w:id="80" w:author="董士崇" w:date="2021-03-30T16:37:00Z">
+          <w:del w:id="110" w:author="董士崇" w:date="2021-03-30T16:37:00Z"/>
+        </w:rPr>
+      </w:pPr>
+      <w:del w:id="111" w:author="董士崇" w:date="2021-03-30T16:37:00Z">
         <w:r>
           <w:rPr>
             <w:rFonts w:hint="eastAsia"/>
@@ -911,10 +1214,10 @@
         </w:numPr>
         <w:ind w:firstLineChars="0"/>
         <w:rPr>
-          <w:del w:id="81" w:author="董士崇" w:date="2021-03-11T13:25:00Z"/>
-        </w:rPr>
-      </w:pPr>
-      <w:del w:id="82" w:author="董士崇" w:date="2021-03-11T13:25:00Z">
+          <w:del w:id="112" w:author="董士崇" w:date="2021-03-11T13:25:00Z"/>
+        </w:rPr>
+      </w:pPr>
+      <w:del w:id="113" w:author="董士崇" w:date="2021-03-11T13:25:00Z">
         <w:r>
           <w:rPr>
             <w:rFonts w:hint="eastAsia"/>
@@ -947,10 +1250,10 @@
         </w:numPr>
         <w:ind w:firstLineChars="0"/>
         <w:rPr>
-          <w:del w:id="83" w:author="董士崇" w:date="2021-03-30T16:37:00Z"/>
-        </w:rPr>
-      </w:pPr>
-      <w:del w:id="84" w:author="董士崇" w:date="2021-03-30T16:37:00Z">
+          <w:del w:id="114" w:author="董士崇" w:date="2021-03-30T16:37:00Z"/>
+        </w:rPr>
+      </w:pPr>
+      <w:del w:id="115" w:author="董士崇" w:date="2021-03-30T16:37:00Z">
         <w:r>
           <w:rPr>
             <w:rFonts w:hint="eastAsia"/>
@@ -974,10 +1277,10 @@
         </w:numPr>
         <w:ind w:firstLineChars="0"/>
         <w:rPr>
-          <w:del w:id="85" w:author="董士崇" w:date="2021-03-30T16:37:00Z"/>
-        </w:rPr>
-      </w:pPr>
-      <w:del w:id="86" w:author="董士崇" w:date="2021-03-30T16:37:00Z">
+          <w:del w:id="116" w:author="董士崇" w:date="2021-03-30T16:37:00Z"/>
+        </w:rPr>
+      </w:pPr>
+      <w:del w:id="117" w:author="董士崇" w:date="2021-03-30T16:37:00Z">
         <w:r>
           <w:rPr>
             <w:rFonts w:hint="eastAsia"/>
@@ -985,8 +1288,8 @@
           <w:delText>必须布置</w:delText>
         </w:r>
       </w:del>
-      <w:ins w:id="87" w:author="力 马" w:date="2021-02-20T09:26:00Z">
-        <w:del w:id="88" w:author="董士崇" w:date="2021-03-30T16:37:00Z">
+      <w:ins w:id="118" w:author="力 马" w:date="2021-02-20T09:26:00Z">
+        <w:del w:id="119" w:author="董士崇" w:date="2021-03-30T16:37:00Z">
           <w:r>
             <w:rPr>
               <w:rFonts w:hint="eastAsia"/>
@@ -995,7 +1298,7 @@
           </w:r>
         </w:del>
       </w:ins>
-      <w:del w:id="89" w:author="董士崇" w:date="2021-03-30T16:37:00Z">
+      <w:del w:id="120" w:author="董士崇" w:date="2021-03-30T16:37:00Z">
         <w:r>
           <w:rPr>
             <w:rFonts w:hint="eastAsia"/>
@@ -1013,11 +1316,11 @@
         </w:numPr>
         <w:ind w:firstLineChars="0"/>
         <w:rPr>
-          <w:ins w:id="90" w:author="shichong dong" w:date="2021-03-24T22:39:00Z"/>
-          <w:del w:id="91" w:author="董士崇" w:date="2021-03-30T16:37:00Z"/>
-        </w:rPr>
-      </w:pPr>
-      <w:del w:id="92" w:author="董士崇" w:date="2021-03-30T16:37:00Z">
+          <w:ins w:id="121" w:author="shichong dong" w:date="2021-03-24T22:39:00Z"/>
+          <w:del w:id="122" w:author="董士崇" w:date="2021-03-30T16:37:00Z"/>
+        </w:rPr>
+      </w:pPr>
+      <w:del w:id="123" w:author="董士崇" w:date="2021-03-30T16:37:00Z">
         <w:r>
           <w:rPr>
             <w:rFonts w:hint="eastAsia"/>
@@ -1050,11 +1353,11 @@
         </w:numPr>
         <w:ind w:firstLineChars="0"/>
         <w:rPr>
-          <w:del w:id="93" w:author="董士崇" w:date="2021-03-30T16:37:00Z"/>
-        </w:rPr>
-      </w:pPr>
-      <w:ins w:id="94" w:author="shichong dong" w:date="2021-03-24T22:39:00Z">
-        <w:del w:id="95" w:author="董士崇" w:date="2021-03-30T16:37:00Z">
+          <w:del w:id="124" w:author="董士崇" w:date="2021-03-30T16:37:00Z"/>
+        </w:rPr>
+      </w:pPr>
+      <w:ins w:id="125" w:author="shichong dong" w:date="2021-03-24T22:39:00Z">
+        <w:del w:id="126" w:author="董士崇" w:date="2021-03-30T16:37:00Z">
           <w:r>
             <w:rPr>
               <w:rFonts w:hint="eastAsia"/>
@@ -1073,10 +1376,10 @@
         </w:numPr>
         <w:ind w:firstLineChars="0"/>
         <w:rPr>
-          <w:del w:id="96" w:author="董士崇" w:date="2021-03-30T16:37:00Z"/>
-        </w:rPr>
-      </w:pPr>
-      <w:del w:id="97" w:author="董士崇" w:date="2021-03-30T16:37:00Z">
+          <w:del w:id="127" w:author="董士崇" w:date="2021-03-30T16:37:00Z"/>
+        </w:rPr>
+      </w:pPr>
+      <w:del w:id="128" w:author="董士崇" w:date="2021-03-30T16:37:00Z">
         <w:r>
           <w:rPr>
             <w:rFonts w:hint="eastAsia"/>
@@ -1084,8 +1387,8 @@
           <w:delText>可布置</w:delText>
         </w:r>
       </w:del>
-      <w:ins w:id="98" w:author="力 马" w:date="2021-02-20T09:26:00Z">
-        <w:del w:id="99" w:author="董士崇" w:date="2021-03-30T16:37:00Z">
+      <w:ins w:id="129" w:author="力 马" w:date="2021-02-20T09:26:00Z">
+        <w:del w:id="130" w:author="董士崇" w:date="2021-03-30T16:37:00Z">
           <w:r>
             <w:rPr>
               <w:rFonts w:hint="eastAsia"/>
@@ -1094,7 +1397,7 @@
           </w:r>
         </w:del>
       </w:ins>
-      <w:del w:id="100" w:author="董士崇" w:date="2021-03-30T16:37:00Z">
+      <w:del w:id="131" w:author="董士崇" w:date="2021-03-30T16:37:00Z">
         <w:r>
           <w:rPr>
             <w:rFonts w:hint="eastAsia"/>
@@ -1112,12 +1415,12 @@
         </w:numPr>
         <w:ind w:firstLineChars="0"/>
         <w:rPr>
-          <w:ins w:id="101" w:author="shichong dong" w:date="2021-03-24T22:39:00Z"/>
-          <w:del w:id="102" w:author="董士崇" w:date="2021-03-30T16:37:00Z"/>
-        </w:rPr>
-      </w:pPr>
-      <w:ins w:id="103" w:author="力 马" w:date="2021-02-20T09:25:00Z">
-        <w:del w:id="104" w:author="董士崇" w:date="2021-03-11T11:20:00Z">
+          <w:ins w:id="132" w:author="shichong dong" w:date="2021-03-24T22:39:00Z"/>
+          <w:del w:id="133" w:author="董士崇" w:date="2021-03-30T16:37:00Z"/>
+        </w:rPr>
+      </w:pPr>
+      <w:ins w:id="134" w:author="力 马" w:date="2021-02-20T09:25:00Z">
+        <w:del w:id="135" w:author="董士崇" w:date="2021-03-11T11:20:00Z">
           <w:r>
             <w:rPr>
               <w:rFonts w:hint="eastAsia"/>
@@ -1126,7 +1429,7 @@
           </w:r>
         </w:del>
       </w:ins>
-      <w:del w:id="105" w:author="董士崇" w:date="2021-03-30T16:37:00Z">
+      <w:del w:id="136" w:author="董士崇" w:date="2021-03-30T16:37:00Z">
         <w:r>
           <w:rPr>
             <w:rFonts w:hint="eastAsia"/>
@@ -1134,8 +1437,8 @@
           <w:delText>停车区域</w:delText>
         </w:r>
       </w:del>
-      <w:ins w:id="106" w:author="力 马" w:date="2021-02-20T09:25:00Z">
-        <w:del w:id="107" w:author="董士崇" w:date="2021-03-11T11:21:00Z">
+      <w:ins w:id="137" w:author="力 马" w:date="2021-02-20T09:25:00Z">
+        <w:del w:id="138" w:author="董士崇" w:date="2021-03-11T11:21:00Z">
           <w:r>
             <w:rPr>
               <w:rFonts w:hint="eastAsia"/>
@@ -1144,8 +1447,8 @@
           </w:r>
         </w:del>
       </w:ins>
-      <w:ins w:id="108" w:author="力 马" w:date="2021-02-20T09:26:00Z">
-        <w:del w:id="109" w:author="董士崇" w:date="2021-03-11T11:21:00Z">
+      <w:ins w:id="139" w:author="力 马" w:date="2021-02-20T09:26:00Z">
+        <w:del w:id="140" w:author="董士崇" w:date="2021-03-11T11:21:00Z">
           <w:r>
             <w:rPr>
               <w:rFonts w:hint="eastAsia"/>
@@ -1164,11 +1467,11 @@
         </w:numPr>
         <w:ind w:firstLineChars="0"/>
         <w:rPr>
-          <w:del w:id="110" w:author="董士崇" w:date="2021-03-30T16:37:00Z"/>
-        </w:rPr>
-      </w:pPr>
-      <w:ins w:id="111" w:author="shichong dong" w:date="2021-03-24T22:39:00Z">
-        <w:del w:id="112" w:author="董士崇" w:date="2021-03-30T16:37:00Z">
+          <w:del w:id="141" w:author="董士崇" w:date="2021-03-30T16:37:00Z"/>
+        </w:rPr>
+      </w:pPr>
+      <w:ins w:id="142" w:author="shichong dong" w:date="2021-03-24T22:39:00Z">
+        <w:del w:id="143" w:author="董士崇" w:date="2021-03-30T16:37:00Z">
           <w:r>
             <w:rPr>
               <w:rFonts w:hint="eastAsia"/>
@@ -1187,10 +1490,10 @@
         </w:numPr>
         <w:ind w:firstLineChars="0"/>
         <w:rPr>
-          <w:del w:id="113" w:author="董士崇" w:date="2021-03-30T16:37:00Z"/>
-        </w:rPr>
-      </w:pPr>
-      <w:del w:id="114" w:author="董士崇" w:date="2021-03-30T16:37:00Z">
+          <w:del w:id="144" w:author="董士崇" w:date="2021-03-30T16:37:00Z"/>
+        </w:rPr>
+      </w:pPr>
+      <w:del w:id="145" w:author="董士崇" w:date="2021-03-30T16:37:00Z">
         <w:r>
           <w:rPr>
             <w:rFonts w:hint="eastAsia"/>
@@ -1210,8 +1513,8 @@
           <w:delText>布置</w:delText>
         </w:r>
       </w:del>
-      <w:ins w:id="115" w:author="力 马" w:date="2021-02-20T09:26:00Z">
-        <w:del w:id="116" w:author="董士崇" w:date="2021-03-30T16:37:00Z">
+      <w:ins w:id="146" w:author="力 马" w:date="2021-02-20T09:26:00Z">
+        <w:del w:id="147" w:author="董士崇" w:date="2021-03-30T16:37:00Z">
           <w:r>
             <w:rPr>
               <w:rFonts w:hint="eastAsia"/>
@@ -1220,7 +1523,7 @@
           </w:r>
         </w:del>
       </w:ins>
-      <w:del w:id="117" w:author="董士崇" w:date="2021-03-30T16:37:00Z">
+      <w:del w:id="148" w:author="董士崇" w:date="2021-03-30T16:37:00Z">
         <w:r>
           <w:rPr>
             <w:rFonts w:hint="eastAsia"/>
@@ -1238,10 +1541,10 @@
         </w:numPr>
         <w:ind w:firstLineChars="0"/>
         <w:rPr>
-          <w:del w:id="118" w:author="董士崇" w:date="2021-03-30T16:37:00Z"/>
-        </w:rPr>
-      </w:pPr>
-      <w:del w:id="119" w:author="董士崇" w:date="2021-03-30T16:37:00Z">
+          <w:del w:id="149" w:author="董士崇" w:date="2021-03-30T16:37:00Z"/>
+        </w:rPr>
+      </w:pPr>
+      <w:del w:id="150" w:author="董士崇" w:date="2021-03-30T16:37:00Z">
         <w:r>
           <w:rPr>
             <w:rFonts w:hint="eastAsia"/>
@@ -1249,8 +1552,8 @@
           <w:delText>没有名字或者名字我们不关心的就是其他区域</w:delText>
         </w:r>
       </w:del>
-      <w:ins w:id="120" w:author="力 马" w:date="2021-02-20T09:24:00Z">
-        <w:del w:id="121" w:author="董士崇" w:date="2021-03-30T16:37:00Z">
+      <w:ins w:id="151" w:author="力 马" w:date="2021-02-20T09:24:00Z">
+        <w:del w:id="152" w:author="董士崇" w:date="2021-03-30T16:37:00Z">
           <w:r>
             <w:rPr>
               <w:rFonts w:hint="eastAsia"/>
@@ -1258,7 +1561,7 @@
             <w:delText>除</w:delText>
           </w:r>
         </w:del>
-        <w:del w:id="122" w:author="董士崇" w:date="2021-03-11T11:45:00Z">
+        <w:del w:id="153" w:author="董士崇" w:date="2021-03-11T11:45:00Z">
           <w:r>
             <w:rPr>
               <w:rFonts w:hint="eastAsia"/>
@@ -1266,7 +1569,7 @@
             <w:delText>了</w:delText>
           </w:r>
         </w:del>
-        <w:del w:id="123" w:author="董士崇" w:date="2021-03-30T16:37:00Z">
+        <w:del w:id="154" w:author="董士崇" w:date="2021-03-30T16:37:00Z">
           <w:r>
             <w:rPr>
               <w:rFonts w:hint="eastAsia"/>
@@ -1275,8 +1578,8 @@
           </w:r>
         </w:del>
       </w:ins>
-      <w:ins w:id="124" w:author="力 马" w:date="2021-02-20T09:26:00Z">
-        <w:del w:id="125" w:author="董士崇" w:date="2021-03-11T11:45:00Z">
+      <w:ins w:id="155" w:author="力 马" w:date="2021-02-20T09:26:00Z">
+        <w:del w:id="156" w:author="董士崇" w:date="2021-03-11T11:45:00Z">
           <w:r>
             <w:rPr>
               <w:rFonts w:hint="eastAsia"/>
@@ -1284,7 +1587,7 @@
             <w:delText>的</w:delText>
           </w:r>
         </w:del>
-        <w:del w:id="126" w:author="董士崇" w:date="2021-03-30T16:37:00Z">
+        <w:del w:id="157" w:author="董士崇" w:date="2021-03-30T16:37:00Z">
           <w:r>
             <w:rPr>
               <w:rFonts w:hint="eastAsia"/>
@@ -1293,8 +1596,8 @@
           </w:r>
         </w:del>
       </w:ins>
-      <w:ins w:id="127" w:author="力 马" w:date="2021-02-20T09:24:00Z">
-        <w:del w:id="128" w:author="董士崇" w:date="2021-03-30T16:37:00Z">
+      <w:ins w:id="158" w:author="力 马" w:date="2021-02-20T09:24:00Z">
+        <w:del w:id="159" w:author="董士崇" w:date="2021-03-30T16:37:00Z">
           <w:r>
             <w:rPr>
               <w:rFonts w:hint="eastAsia"/>
@@ -1303,8 +1606,8 @@
           </w:r>
         </w:del>
       </w:ins>
-      <w:ins w:id="129" w:author="力 马" w:date="2021-02-20T09:26:00Z">
-        <w:del w:id="130" w:author="董士崇" w:date="2021-03-11T11:45:00Z">
+      <w:ins w:id="160" w:author="力 马" w:date="2021-02-20T09:26:00Z">
+        <w:del w:id="161" w:author="董士崇" w:date="2021-03-11T11:45:00Z">
           <w:r>
             <w:rPr>
               <w:rFonts w:hint="eastAsia"/>
@@ -1312,7 +1615,7 @@
             <w:delText>的</w:delText>
           </w:r>
         </w:del>
-        <w:del w:id="131" w:author="董士崇" w:date="2021-03-30T16:37:00Z">
+        <w:del w:id="162" w:author="董士崇" w:date="2021-03-30T16:37:00Z">
           <w:r>
             <w:rPr>
               <w:rFonts w:hint="eastAsia"/>
@@ -1321,8 +1624,8 @@
           </w:r>
         </w:del>
       </w:ins>
-      <w:ins w:id="132" w:author="力 马" w:date="2021-02-20T09:25:00Z">
-        <w:del w:id="133" w:author="董士崇" w:date="2021-03-30T16:37:00Z">
+      <w:ins w:id="163" w:author="力 马" w:date="2021-02-20T09:25:00Z">
+        <w:del w:id="164" w:author="董士崇" w:date="2021-03-30T16:37:00Z">
           <w:r>
             <w:rPr>
               <w:rFonts w:hint="eastAsia"/>
@@ -1330,7 +1633,7 @@
             <w:delText>外</w:delText>
           </w:r>
         </w:del>
-        <w:del w:id="134" w:author="董士崇" w:date="2021-03-11T11:45:00Z">
+        <w:del w:id="165" w:author="董士崇" w:date="2021-03-11T11:45:00Z">
           <w:r>
             <w:rPr>
               <w:rFonts w:hint="eastAsia"/>
@@ -1339,8 +1642,8 @@
           </w:r>
         </w:del>
       </w:ins>
-      <w:ins w:id="135" w:author="力 马" w:date="2021-02-20T09:26:00Z">
-        <w:del w:id="136" w:author="董士崇" w:date="2021-03-11T11:45:00Z">
+      <w:ins w:id="166" w:author="力 马" w:date="2021-02-20T09:26:00Z">
+        <w:del w:id="167" w:author="董士崇" w:date="2021-03-11T11:45:00Z">
           <w:r>
             <w:rPr>
               <w:rFonts w:hint="eastAsia"/>
@@ -1348,7 +1651,7 @@
             <w:delText>的</w:delText>
           </w:r>
         </w:del>
-        <w:del w:id="137" w:author="董士崇" w:date="2021-03-30T16:37:00Z">
+        <w:del w:id="168" w:author="董士崇" w:date="2021-03-30T16:37:00Z">
           <w:r>
             <w:rPr>
               <w:rFonts w:hint="eastAsia"/>
@@ -1357,8 +1660,8 @@
           </w:r>
         </w:del>
       </w:ins>
-      <w:ins w:id="138" w:author="力 马" w:date="2021-02-20T09:25:00Z">
-        <w:del w:id="139" w:author="董士崇" w:date="2021-03-11T11:47:00Z">
+      <w:ins w:id="169" w:author="力 马" w:date="2021-02-20T09:25:00Z">
+        <w:del w:id="170" w:author="董士崇" w:date="2021-03-11T11:47:00Z">
           <w:r>
             <w:rPr>
               <w:rFonts w:hint="eastAsia"/>
@@ -1367,15 +1670,15 @@
           </w:r>
         </w:del>
       </w:ins>
-      <w:ins w:id="140" w:author="力 马" w:date="2021-02-20T09:24:00Z">
-        <w:del w:id="141" w:author="董士崇" w:date="2021-03-30T16:37:00Z">
+      <w:ins w:id="171" w:author="力 马" w:date="2021-02-20T09:24:00Z">
+        <w:del w:id="172" w:author="董士崇" w:date="2021-03-30T16:37:00Z">
           <w:r>
             <w:rPr>
               <w:rFonts w:hint="eastAsia"/>
               <w:b/>
               <w:i/>
               <w:color w:val="FF0000"/>
-              <w:rPrChange w:id="142" w:author="董士崇" w:date="2021-03-11T11:46:00Z">
+              <w:rPrChange w:id="173" w:author="董士崇" w:date="2021-03-11T11:46:00Z">
                 <w:rPr>
                   <w:rFonts w:hint="eastAsia"/>
                 </w:rPr>
@@ -1385,15 +1688,15 @@
           </w:r>
         </w:del>
       </w:ins>
-      <w:ins w:id="143" w:author="力 马" w:date="2021-02-20T09:25:00Z">
-        <w:del w:id="144" w:author="董士崇" w:date="2021-03-30T16:37:00Z">
+      <w:ins w:id="174" w:author="力 马" w:date="2021-02-20T09:25:00Z">
+        <w:del w:id="175" w:author="董士崇" w:date="2021-03-30T16:37:00Z">
           <w:r>
             <w:rPr>
               <w:rFonts w:hint="eastAsia"/>
               <w:b/>
               <w:i/>
               <w:color w:val="FF0000"/>
-              <w:rPrChange w:id="145" w:author="董士崇" w:date="2021-03-11T11:46:00Z">
+              <w:rPrChange w:id="176" w:author="董士崇" w:date="2021-03-11T11:46:00Z">
                 <w:rPr>
                   <w:rFonts w:hint="eastAsia"/>
                 </w:rPr>
@@ -1403,15 +1706,15 @@
           </w:r>
         </w:del>
       </w:ins>
-      <w:ins w:id="146" w:author="力 马" w:date="2021-02-20T09:26:00Z">
-        <w:del w:id="147" w:author="董士崇" w:date="2021-03-30T16:37:00Z">
+      <w:ins w:id="177" w:author="力 马" w:date="2021-02-20T09:26:00Z">
+        <w:del w:id="178" w:author="董士崇" w:date="2021-03-30T16:37:00Z">
           <w:r>
             <w:rPr>
               <w:rFonts w:hint="eastAsia"/>
               <w:b/>
               <w:i/>
               <w:color w:val="FF0000"/>
-              <w:rPrChange w:id="148" w:author="董士崇" w:date="2021-03-11T11:46:00Z">
+              <w:rPrChange w:id="179" w:author="董士崇" w:date="2021-03-11T11:46:00Z">
                 <w:rPr>
                   <w:rFonts w:hint="eastAsia"/>
                 </w:rPr>
@@ -1421,15 +1724,15 @@
           </w:r>
         </w:del>
       </w:ins>
-      <w:ins w:id="149" w:author="力 马" w:date="2021-02-20T09:25:00Z">
-        <w:del w:id="150" w:author="董士崇" w:date="2021-03-30T16:37:00Z">
+      <w:ins w:id="180" w:author="力 马" w:date="2021-02-20T09:25:00Z">
+        <w:del w:id="181" w:author="董士崇" w:date="2021-03-30T16:37:00Z">
           <w:r>
             <w:rPr>
               <w:rFonts w:hint="eastAsia"/>
               <w:b/>
               <w:i/>
               <w:color w:val="FF0000"/>
-              <w:rPrChange w:id="151" w:author="董士崇" w:date="2021-03-11T11:46:00Z">
+              <w:rPrChange w:id="182" w:author="董士崇" w:date="2021-03-11T11:46:00Z">
                 <w:rPr>
                   <w:rFonts w:hint="eastAsia"/>
                 </w:rPr>
@@ -1445,8 +1748,8 @@
           </w:r>
         </w:del>
       </w:ins>
-      <w:ins w:id="152" w:author="shichong dong" w:date="2021-03-24T22:40:00Z">
-        <w:del w:id="153" w:author="董士崇" w:date="2021-03-30T16:37:00Z">
+      <w:ins w:id="183" w:author="shichong dong" w:date="2021-03-24T22:40:00Z">
+        <w:del w:id="184" w:author="董士崇" w:date="2021-03-30T16:37:00Z">
           <w:r>
             <w:rPr>
               <w:rFonts w:hint="eastAsia"/>
@@ -1465,9 +1768,9 @@
         </w:numPr>
         <w:ind w:firstLineChars="0"/>
         <w:rPr>
-          <w:del w:id="154" w:author="董士崇" w:date="2021-03-30T16:37:00Z"/>
-        </w:rPr>
-        <w:pPrChange w:id="155" w:author="董士崇" w:date="2021-03-11T11:47:00Z">
+          <w:del w:id="185" w:author="董士崇" w:date="2021-03-30T16:37:00Z"/>
+        </w:rPr>
+        <w:pPrChange w:id="186" w:author="董士崇" w:date="2021-03-11T11:47:00Z">
           <w:pPr>
             <w:pStyle w:val="a4"/>
             <w:numPr>
@@ -1478,7 +1781,7 @@
           </w:pPr>
         </w:pPrChange>
       </w:pPr>
-      <w:del w:id="156" w:author="董士崇" w:date="2021-03-30T16:37:00Z">
+      <w:del w:id="187" w:author="董士崇" w:date="2021-03-30T16:37:00Z">
         <w:r>
           <w:rPr>
             <w:rFonts w:hint="eastAsia"/>
@@ -1501,8 +1804,8 @@
           <w:delText>的点位可以保护</w:delText>
         </w:r>
       </w:del>
-      <w:ins w:id="157" w:author="力 马" w:date="2021-02-20T09:27:00Z">
-        <w:del w:id="158" w:author="董士崇" w:date="2021-03-30T16:37:00Z">
+      <w:ins w:id="188" w:author="力 马" w:date="2021-02-20T09:27:00Z">
+        <w:del w:id="189" w:author="董士崇" w:date="2021-03-30T16:37:00Z">
           <w:r>
             <w:rPr>
               <w:rFonts w:hint="eastAsia"/>
@@ -1511,7 +1814,7 @@
           </w:r>
         </w:del>
       </w:ins>
-      <w:del w:id="159" w:author="董士崇" w:date="2021-03-30T16:37:00Z">
+      <w:del w:id="190" w:author="董士崇" w:date="2021-03-30T16:37:00Z">
         <w:r>
           <w:delText>停车区域</w:delText>
         </w:r>
@@ -1528,8 +1831,8 @@
           <w:delText>建筑</w:delText>
         </w:r>
       </w:del>
-      <w:ins w:id="160" w:author="力 马" w:date="2021-02-20T09:27:00Z">
-        <w:del w:id="161" w:author="董士崇" w:date="2021-03-30T16:37:00Z">
+      <w:ins w:id="191" w:author="力 马" w:date="2021-02-20T09:27:00Z">
+        <w:del w:id="192" w:author="董士崇" w:date="2021-03-30T16:37:00Z">
           <w:r>
             <w:rPr>
               <w:rFonts w:hint="eastAsia"/>
@@ -1538,7 +1841,7 @@
           </w:r>
         </w:del>
       </w:ins>
-      <w:del w:id="162" w:author="董士崇" w:date="2021-03-30T16:37:00Z">
+      <w:del w:id="193" w:author="董士崇" w:date="2021-03-30T16:37:00Z">
         <w:r>
           <w:rPr>
             <w:rFonts w:hint="eastAsia"/>
@@ -1546,8 +1849,8 @@
           <w:delText>空间</w:delText>
         </w:r>
       </w:del>
-      <w:ins w:id="163" w:author="力 马" w:date="2021-02-20T09:23:00Z">
-        <w:del w:id="164" w:author="董士崇" w:date="2021-03-11T11:47:00Z">
+      <w:ins w:id="194" w:author="力 马" w:date="2021-02-20T09:23:00Z">
+        <w:del w:id="195" w:author="董士崇" w:date="2021-03-11T11:47:00Z">
           <w:r>
             <w:rPr>
               <w:rFonts w:hint="eastAsia"/>
@@ -1555,7 +1858,7 @@
             <w:delText>。</w:delText>
           </w:r>
         </w:del>
-        <w:del w:id="165" w:author="董士崇" w:date="2021-03-30T16:37:00Z">
+        <w:del w:id="196" w:author="董士崇" w:date="2021-03-30T16:37:00Z">
           <w:r>
             <w:rPr>
               <w:rFonts w:hint="eastAsia"/>
@@ -1564,8 +1867,8 @@
           </w:r>
         </w:del>
       </w:ins>
-      <w:ins w:id="166" w:author="shichong dong" w:date="2021-03-24T22:40:00Z">
-        <w:del w:id="167" w:author="董士崇" w:date="2021-03-30T16:37:00Z">
+      <w:ins w:id="197" w:author="shichong dong" w:date="2021-03-24T22:40:00Z">
+        <w:del w:id="198" w:author="董士崇" w:date="2021-03-30T16:37:00Z">
           <w:r>
             <w:rPr>
               <w:rFonts w:hint="eastAsia"/>
@@ -1574,8 +1877,8 @@
           </w:r>
         </w:del>
       </w:ins>
-      <w:ins w:id="168" w:author="力 马" w:date="2021-02-20T09:23:00Z">
-        <w:del w:id="169" w:author="董士崇" w:date="2021-03-11T11:47:00Z">
+      <w:ins w:id="199" w:author="力 马" w:date="2021-02-20T09:23:00Z">
+        <w:del w:id="200" w:author="董士崇" w:date="2021-03-11T11:47:00Z">
           <w:r>
             <w:rPr>
               <w:rFonts w:hint="eastAsia"/>
@@ -1594,9 +1897,9 @@
         </w:numPr>
         <w:ind w:firstLineChars="0"/>
         <w:rPr>
-          <w:del w:id="170" w:author="董士崇" w:date="2021-03-30T16:37:00Z"/>
-        </w:rPr>
-        <w:pPrChange w:id="171" w:author="董士崇" w:date="2021-03-11T11:47:00Z">
+          <w:del w:id="201" w:author="董士崇" w:date="2021-03-30T16:37:00Z"/>
+        </w:rPr>
+        <w:pPrChange w:id="202" w:author="董士崇" w:date="2021-03-11T11:47:00Z">
           <w:pPr>
             <w:pStyle w:val="a4"/>
             <w:numPr>
@@ -1607,13 +1910,13 @@
           </w:pPr>
         </w:pPrChange>
       </w:pPr>
-      <w:del w:id="172" w:author="董士崇" w:date="2021-03-30T16:37:00Z">
+      <w:del w:id="203" w:author="董士崇" w:date="2021-03-30T16:37:00Z">
         <w:r>
           <w:delText>停车区域</w:delText>
         </w:r>
       </w:del>
-      <w:ins w:id="173" w:author="力 马" w:date="2021-02-20T09:27:00Z">
-        <w:del w:id="174" w:author="董士崇" w:date="2021-03-30T16:37:00Z">
+      <w:ins w:id="204" w:author="力 马" w:date="2021-02-20T09:27:00Z">
+        <w:del w:id="205" w:author="董士崇" w:date="2021-03-30T16:37:00Z">
           <w:r>
             <w:rPr>
               <w:rFonts w:hint="eastAsia"/>
@@ -1622,13 +1925,13 @@
           </w:r>
         </w:del>
       </w:ins>
-      <w:del w:id="175" w:author="董士崇" w:date="2021-03-30T16:37:00Z">
+      <w:del w:id="206" w:author="董士崇" w:date="2021-03-30T16:37:00Z">
         <w:r>
           <w:delText>的点位保护无法用于</w:delText>
         </w:r>
       </w:del>
-      <w:ins w:id="176" w:author="力 马" w:date="2021-02-20T09:27:00Z">
-        <w:del w:id="177" w:author="董士崇" w:date="2021-03-30T16:37:00Z">
+      <w:ins w:id="207" w:author="力 马" w:date="2021-02-20T09:27:00Z">
+        <w:del w:id="208" w:author="董士崇" w:date="2021-03-30T16:37:00Z">
           <w:r>
             <w:rPr>
               <w:rFonts w:hint="eastAsia"/>
@@ -1637,7 +1940,7 @@
           </w:r>
         </w:del>
       </w:ins>
-      <w:del w:id="178" w:author="董士崇" w:date="2021-03-30T16:37:00Z">
+      <w:del w:id="209" w:author="董士崇" w:date="2021-03-30T16:37:00Z">
         <w:r>
           <w:rPr>
             <w:rFonts w:hint="eastAsia"/>
@@ -1645,8 +1948,8 @@
           <w:delText>必须布置</w:delText>
         </w:r>
       </w:del>
-      <w:ins w:id="179" w:author="力 马" w:date="2021-02-20T09:27:00Z">
-        <w:del w:id="180" w:author="董士崇" w:date="2021-03-30T16:37:00Z">
+      <w:ins w:id="210" w:author="力 马" w:date="2021-02-20T09:27:00Z">
+        <w:del w:id="211" w:author="董士崇" w:date="2021-03-30T16:37:00Z">
           <w:r>
             <w:rPr>
               <w:rFonts w:hint="eastAsia"/>
@@ -1655,7 +1958,7 @@
           </w:r>
         </w:del>
       </w:ins>
-      <w:del w:id="181" w:author="董士崇" w:date="2021-03-30T16:37:00Z">
+      <w:del w:id="212" w:author="董士崇" w:date="2021-03-30T16:37:00Z">
         <w:r>
           <w:rPr>
             <w:rFonts w:hint="eastAsia"/>
@@ -1681,8 +1984,8 @@
           <w:delText>建筑</w:delText>
         </w:r>
       </w:del>
-      <w:ins w:id="182" w:author="力 马" w:date="2021-02-20T09:28:00Z">
-        <w:del w:id="183" w:author="董士崇" w:date="2021-03-30T16:37:00Z">
+      <w:ins w:id="213" w:author="力 马" w:date="2021-02-20T09:28:00Z">
+        <w:del w:id="214" w:author="董士崇" w:date="2021-03-30T16:37:00Z">
           <w:r>
             <w:rPr>
               <w:rFonts w:hint="eastAsia"/>
@@ -1691,7 +1994,7 @@
           </w:r>
         </w:del>
       </w:ins>
-      <w:del w:id="184" w:author="董士崇" w:date="2021-03-30T16:37:00Z">
+      <w:del w:id="215" w:author="董士崇" w:date="2021-03-30T16:37:00Z">
         <w:r>
           <w:rPr>
             <w:rFonts w:hint="eastAsia"/>
@@ -1699,8 +2002,8 @@
           <w:delText>空间</w:delText>
         </w:r>
       </w:del>
-      <w:ins w:id="185" w:author="力 马" w:date="2021-02-20T09:23:00Z">
-        <w:del w:id="186" w:author="董士崇" w:date="2021-03-11T11:47:00Z">
+      <w:ins w:id="216" w:author="力 马" w:date="2021-02-20T09:23:00Z">
+        <w:del w:id="217" w:author="董士崇" w:date="2021-03-11T11:47:00Z">
           <w:r>
             <w:rPr>
               <w:rFonts w:hint="eastAsia"/>
@@ -1708,7 +2011,7 @@
             <w:delText>。</w:delText>
           </w:r>
         </w:del>
-        <w:del w:id="187" w:author="董士崇" w:date="2021-03-30T16:37:00Z">
+        <w:del w:id="218" w:author="董士崇" w:date="2021-03-30T16:37:00Z">
           <w:r>
             <w:rPr>
               <w:rFonts w:hint="eastAsia"/>
@@ -1717,8 +2020,8 @@
           </w:r>
         </w:del>
       </w:ins>
-      <w:ins w:id="188" w:author="shichong dong" w:date="2021-03-24T22:40:00Z">
-        <w:del w:id="189" w:author="董士崇" w:date="2021-03-30T16:37:00Z">
+      <w:ins w:id="219" w:author="shichong dong" w:date="2021-03-24T22:40:00Z">
+        <w:del w:id="220" w:author="董士崇" w:date="2021-03-30T16:37:00Z">
           <w:r>
             <w:rPr>
               <w:rFonts w:hint="eastAsia"/>
@@ -1727,8 +2030,8 @@
           </w:r>
         </w:del>
       </w:ins>
-      <w:ins w:id="190" w:author="力 马" w:date="2021-02-20T09:23:00Z">
-        <w:del w:id="191" w:author="董士崇" w:date="2021-03-11T11:47:00Z">
+      <w:ins w:id="221" w:author="力 马" w:date="2021-02-20T09:23:00Z">
+        <w:del w:id="222" w:author="董士崇" w:date="2021-03-11T11:47:00Z">
           <w:r>
             <w:rPr>
               <w:rFonts w:hint="eastAsia"/>
@@ -1747,10 +2050,10 @@
         </w:numPr>
         <w:ind w:firstLineChars="0"/>
         <w:rPr>
-          <w:del w:id="192" w:author="董士崇" w:date="2021-05-20T14:21:00Z"/>
-        </w:rPr>
-      </w:pPr>
-      <w:del w:id="193" w:author="董士崇" w:date="2021-05-20T14:21:00Z">
+          <w:del w:id="223" w:author="董士崇" w:date="2021-05-20T14:21:00Z"/>
+        </w:rPr>
+      </w:pPr>
+      <w:del w:id="224" w:author="董士崇" w:date="2021-05-20T14:21:00Z">
         <w:r>
           <w:rPr>
             <w:rFonts w:hint="eastAsia"/>
@@ -1780,9 +2083,9 @@
         </w:numPr>
         <w:ind w:firstLineChars="0"/>
         <w:rPr>
-          <w:del w:id="194" w:author="董士崇" w:date="2021-03-30T16:48:00Z"/>
-        </w:rPr>
-        <w:pPrChange w:id="195" w:author="董士崇" w:date="2021-03-30T16:37:00Z">
+          <w:del w:id="225" w:author="董士崇" w:date="2021-03-30T16:48:00Z"/>
+        </w:rPr>
+        <w:pPrChange w:id="226" w:author="董士崇" w:date="2021-03-30T16:37:00Z">
           <w:pPr>
             <w:pStyle w:val="a4"/>
             <w:numPr>
@@ -1792,7 +2095,7 @@
           </w:pPr>
         </w:pPrChange>
       </w:pPr>
-      <w:del w:id="196" w:author="董士崇" w:date="2021-05-20T14:21:00Z">
+      <w:del w:id="227" w:author="董士崇" w:date="2021-05-20T14:21:00Z">
         <w:r>
           <w:rPr>
             <w:rFonts w:hint="eastAsia"/>
@@ -1816,9 +2119,9 @@
         </w:numPr>
         <w:ind w:firstLineChars="0"/>
         <w:rPr>
-          <w:del w:id="197" w:author="董士崇" w:date="2021-05-20T14:21:00Z"/>
-        </w:rPr>
-        <w:pPrChange w:id="198" w:author="董士崇" w:date="2021-03-30T16:40:00Z">
+          <w:del w:id="228" w:author="董士崇" w:date="2021-05-20T14:21:00Z"/>
+        </w:rPr>
+        <w:pPrChange w:id="229" w:author="董士崇" w:date="2021-03-30T16:40:00Z">
           <w:pPr>
             <w:pStyle w:val="a4"/>
             <w:numPr>
@@ -1829,7 +2132,7 @@
           </w:pPr>
         </w:pPrChange>
       </w:pPr>
-      <w:del w:id="199" w:author="董士崇" w:date="2021-03-30T16:38:00Z">
+      <w:del w:id="230" w:author="董士崇" w:date="2021-03-30T16:38:00Z">
         <w:r>
           <w:rPr>
             <w:rFonts w:hint="eastAsia"/>
@@ -1871,9 +2174,9 @@
         </w:numPr>
         <w:ind w:firstLineChars="0"/>
         <w:rPr>
-          <w:del w:id="200" w:author="董士崇" w:date="2021-03-30T16:39:00Z"/>
-        </w:rPr>
-        <w:pPrChange w:id="201" w:author="董士崇" w:date="2021-03-30T16:38:00Z">
+          <w:del w:id="231" w:author="董士崇" w:date="2021-03-30T16:39:00Z"/>
+        </w:rPr>
+        <w:pPrChange w:id="232" w:author="董士崇" w:date="2021-03-30T16:38:00Z">
           <w:pPr>
             <w:pStyle w:val="a4"/>
             <w:numPr>
@@ -1884,7 +2187,7 @@
           </w:pPr>
         </w:pPrChange>
       </w:pPr>
-      <w:del w:id="202" w:author="董士崇" w:date="2021-03-30T16:39:00Z">
+      <w:del w:id="233" w:author="董士崇" w:date="2021-03-30T16:39:00Z">
         <w:r>
           <w:delText>布置结果没有盲区</w:delText>
         </w:r>
@@ -1911,10 +2214,10 @@
         </w:numPr>
         <w:ind w:firstLineChars="0"/>
         <w:rPr>
-          <w:del w:id="203" w:author="董士崇" w:date="2021-03-30T16:39:00Z"/>
-        </w:rPr>
-      </w:pPr>
-      <w:del w:id="204" w:author="董士崇" w:date="2021-03-30T16:39:00Z">
+          <w:del w:id="234" w:author="董士崇" w:date="2021-03-30T16:39:00Z"/>
+        </w:rPr>
+      </w:pPr>
+      <w:del w:id="235" w:author="董士崇" w:date="2021-03-30T16:39:00Z">
         <w:r>
           <w:rPr>
             <w:rFonts w:hint="eastAsia"/>
@@ -1956,10 +2259,10 @@
         </w:numPr>
         <w:ind w:firstLineChars="0"/>
         <w:rPr>
-          <w:del w:id="205" w:author="董士崇" w:date="2021-03-30T16:39:00Z"/>
-        </w:rPr>
-      </w:pPr>
-      <w:del w:id="206" w:author="董士崇" w:date="2021-03-30T16:39:00Z">
+          <w:del w:id="236" w:author="董士崇" w:date="2021-03-30T16:39:00Z"/>
+        </w:rPr>
+      </w:pPr>
+      <w:del w:id="237" w:author="董士崇" w:date="2021-03-30T16:39:00Z">
         <w:r>
           <w:rPr>
             <w:rFonts w:hint="eastAsia"/>
@@ -1970,17 +2273,17 @@
           <w:delText>墙</w:delText>
         </w:r>
       </w:del>
-      <w:del w:id="207" w:author="董士崇" w:date="2021-03-22T11:00:00Z">
+      <w:del w:id="238" w:author="董士崇" w:date="2021-03-22T11:00:00Z">
         <w:r>
           <w:delText>和</w:delText>
         </w:r>
       </w:del>
-      <w:del w:id="208" w:author="董士崇" w:date="2021-03-30T16:39:00Z">
+      <w:del w:id="239" w:author="董士崇" w:date="2021-03-30T16:39:00Z">
         <w:r>
           <w:delText>柱</w:delText>
         </w:r>
       </w:del>
-      <w:del w:id="209" w:author="董士崇" w:date="2021-03-22T11:00:00Z">
+      <w:del w:id="240" w:author="董士崇" w:date="2021-03-22T11:00:00Z">
         <w:r>
           <w:rPr>
             <w:rFonts w:hint="eastAsia"/>
@@ -1988,7 +2291,7 @@
           <w:delText>处</w:delText>
         </w:r>
       </w:del>
-      <w:del w:id="210" w:author="董士崇" w:date="2021-03-30T16:39:00Z">
+      <w:del w:id="241" w:author="董士崇" w:date="2021-03-30T16:39:00Z">
         <w:r>
           <w:rPr>
             <w:rFonts w:hint="eastAsia"/>
@@ -1999,7 +2302,7 @@
           <w:delText>布置点位</w:delText>
         </w:r>
       </w:del>
-      <w:del w:id="211" w:author="董士崇" w:date="2021-03-22T11:14:00Z">
+      <w:del w:id="242" w:author="董士崇" w:date="2021-03-22T11:14:00Z">
         <w:r>
           <w:rPr>
             <w:rFonts w:hint="eastAsia"/>
@@ -2017,10 +2320,10 @@
         </w:numPr>
         <w:ind w:firstLineChars="0"/>
         <w:rPr>
-          <w:del w:id="212" w:author="董士崇" w:date="2021-03-30T16:39:00Z"/>
-        </w:rPr>
-      </w:pPr>
-      <w:del w:id="213" w:author="董士崇" w:date="2021-03-30T16:39:00Z">
+          <w:del w:id="243" w:author="董士崇" w:date="2021-03-30T16:39:00Z"/>
+        </w:rPr>
+      </w:pPr>
+      <w:del w:id="244" w:author="董士崇" w:date="2021-03-30T16:39:00Z">
         <w:r>
           <w:rPr>
             <w:rFonts w:hint="eastAsia"/>
@@ -2056,10 +2359,10 @@
         </w:numPr>
         <w:ind w:firstLineChars="0"/>
         <w:rPr>
-          <w:del w:id="214" w:author="董士崇" w:date="2021-03-30T16:39:00Z"/>
-        </w:rPr>
-      </w:pPr>
-      <w:del w:id="215" w:author="董士崇" w:date="2021-03-30T16:39:00Z">
+          <w:del w:id="245" w:author="董士崇" w:date="2021-03-30T16:39:00Z"/>
+        </w:rPr>
+      </w:pPr>
+      <w:del w:id="246" w:author="董士崇" w:date="2021-03-30T16:39:00Z">
         <w:r>
           <w:delText>以尽量少的点位覆盖整个区域</w:delText>
         </w:r>
@@ -2074,10 +2377,10 @@
         </w:numPr>
         <w:ind w:firstLineChars="0"/>
         <w:rPr>
-          <w:del w:id="216" w:author="董士崇" w:date="2021-03-30T16:39:00Z"/>
-        </w:rPr>
-      </w:pPr>
-      <w:del w:id="217" w:author="董士崇" w:date="2021-03-30T16:39:00Z">
+          <w:del w:id="247" w:author="董士崇" w:date="2021-03-30T16:39:00Z"/>
+        </w:rPr>
+      </w:pPr>
+      <w:del w:id="248" w:author="董士崇" w:date="2021-03-30T16:39:00Z">
         <w:r>
           <w:rPr>
             <w:rFonts w:hint="eastAsia"/>
@@ -2119,10 +2422,10 @@
         </w:numPr>
         <w:ind w:firstLineChars="0"/>
         <w:rPr>
-          <w:del w:id="218" w:author="董士崇" w:date="2021-03-30T16:39:00Z"/>
-        </w:rPr>
-      </w:pPr>
-      <w:del w:id="219" w:author="董士崇" w:date="2021-03-30T16:39:00Z">
+          <w:del w:id="249" w:author="董士崇" w:date="2021-03-30T16:39:00Z"/>
+        </w:rPr>
+      </w:pPr>
+      <w:del w:id="250" w:author="董士崇" w:date="2021-03-30T16:39:00Z">
         <w:r>
           <w:delText>优先集水坑</w:delText>
         </w:r>
@@ -2146,10 +2449,10 @@
         </w:numPr>
         <w:ind w:firstLineChars="0"/>
         <w:rPr>
-          <w:del w:id="220" w:author="董士崇" w:date="2021-03-30T16:39:00Z"/>
-        </w:rPr>
-      </w:pPr>
-      <w:del w:id="221" w:author="董士崇" w:date="2021-03-30T16:39:00Z">
+          <w:del w:id="251" w:author="董士崇" w:date="2021-03-30T16:39:00Z"/>
+        </w:rPr>
+      </w:pPr>
+      <w:del w:id="252" w:author="董士崇" w:date="2021-03-30T16:39:00Z">
         <w:r>
           <w:delText>其次排水沟附近布置</w:delText>
         </w:r>
@@ -2164,11 +2467,11 @@
         </w:numPr>
         <w:ind w:firstLineChars="0"/>
         <w:rPr>
-          <w:ins w:id="222" w:author="力 马" w:date="2021-02-20T09:30:00Z"/>
-          <w:del w:id="223" w:author="董士崇" w:date="2021-03-30T16:39:00Z"/>
-        </w:rPr>
-      </w:pPr>
-      <w:del w:id="224" w:author="董士崇" w:date="2021-03-30T16:39:00Z">
+          <w:ins w:id="253" w:author="力 马" w:date="2021-02-20T09:30:00Z"/>
+          <w:del w:id="254" w:author="董士崇" w:date="2021-03-30T16:39:00Z"/>
+        </w:rPr>
+      </w:pPr>
+      <w:del w:id="255" w:author="董士崇" w:date="2021-03-30T16:39:00Z">
         <w:r>
           <w:delText>最后任意布置</w:delText>
         </w:r>
@@ -2183,12 +2486,12 @@
         </w:numPr>
         <w:ind w:firstLineChars="0"/>
         <w:rPr>
-          <w:ins w:id="225" w:author="力 马" w:date="2021-02-20T09:31:00Z"/>
-          <w:del w:id="226" w:author="董士崇" w:date="2021-03-30T16:39:00Z"/>
-        </w:rPr>
-      </w:pPr>
-      <w:ins w:id="227" w:author="力 马" w:date="2021-02-20T09:31:00Z">
-        <w:del w:id="228" w:author="董士崇" w:date="2021-03-30T16:39:00Z">
+          <w:ins w:id="256" w:author="力 马" w:date="2021-02-20T09:31:00Z"/>
+          <w:del w:id="257" w:author="董士崇" w:date="2021-03-30T16:39:00Z"/>
+        </w:rPr>
+      </w:pPr>
+      <w:ins w:id="258" w:author="力 马" w:date="2021-02-20T09:31:00Z">
+        <w:del w:id="259" w:author="董士崇" w:date="2021-03-30T16:39:00Z">
           <w:r>
             <w:rPr>
               <w:rFonts w:hint="eastAsia"/>
@@ -2207,12 +2510,12 @@
         </w:numPr>
         <w:ind w:firstLineChars="0"/>
         <w:rPr>
-          <w:ins w:id="229" w:author="力 马" w:date="2021-02-20T09:32:00Z"/>
-          <w:del w:id="230" w:author="董士崇" w:date="2021-03-30T16:39:00Z"/>
-        </w:rPr>
-      </w:pPr>
-      <w:ins w:id="231" w:author="力 马" w:date="2021-02-20T09:31:00Z">
-        <w:del w:id="232" w:author="董士崇" w:date="2021-03-30T16:39:00Z">
+          <w:ins w:id="260" w:author="力 马" w:date="2021-02-20T09:32:00Z"/>
+          <w:del w:id="261" w:author="董士崇" w:date="2021-03-30T16:39:00Z"/>
+        </w:rPr>
+      </w:pPr>
+      <w:ins w:id="262" w:author="力 马" w:date="2021-02-20T09:31:00Z">
+        <w:del w:id="263" w:author="董士崇" w:date="2021-03-30T16:39:00Z">
           <w:r>
             <w:rPr>
               <w:rFonts w:hint="eastAsia"/>
@@ -2230,8 +2533,8 @@
           </w:r>
         </w:del>
       </w:ins>
-      <w:ins w:id="233" w:author="力 马" w:date="2021-02-20T09:32:00Z">
-        <w:del w:id="234" w:author="董士崇" w:date="2021-03-30T16:39:00Z">
+      <w:ins w:id="264" w:author="力 马" w:date="2021-02-20T09:32:00Z">
+        <w:del w:id="265" w:author="董士崇" w:date="2021-03-30T16:39:00Z">
           <w:r>
             <w:rPr>
               <w:rFonts w:hint="eastAsia"/>
@@ -2250,12 +2553,12 @@
         </w:numPr>
         <w:ind w:firstLineChars="0"/>
         <w:rPr>
-          <w:ins w:id="235" w:author="力 马" w:date="2021-02-20T09:32:00Z"/>
-          <w:del w:id="236" w:author="董士崇" w:date="2021-03-30T16:39:00Z"/>
-        </w:rPr>
-      </w:pPr>
-      <w:ins w:id="237" w:author="力 马" w:date="2021-02-20T09:32:00Z">
-        <w:del w:id="238" w:author="董士崇" w:date="2021-03-30T16:39:00Z">
+          <w:ins w:id="266" w:author="力 马" w:date="2021-02-20T09:32:00Z"/>
+          <w:del w:id="267" w:author="董士崇" w:date="2021-03-30T16:39:00Z"/>
+        </w:rPr>
+      </w:pPr>
+      <w:ins w:id="268" w:author="力 马" w:date="2021-02-20T09:32:00Z">
+        <w:del w:id="269" w:author="董士崇" w:date="2021-03-30T16:39:00Z">
           <w:r>
             <w:rPr>
               <w:rFonts w:hint="eastAsia"/>
@@ -2280,12 +2583,12 @@
         </w:numPr>
         <w:ind w:firstLineChars="0"/>
         <w:rPr>
-          <w:ins w:id="239" w:author="力 马" w:date="2021-02-20T09:32:00Z"/>
-          <w:del w:id="240" w:author="董士崇" w:date="2021-03-30T16:39:00Z"/>
-        </w:rPr>
-      </w:pPr>
-      <w:ins w:id="241" w:author="力 马" w:date="2021-02-20T09:33:00Z">
-        <w:del w:id="242" w:author="董士崇" w:date="2021-03-30T16:39:00Z">
+          <w:ins w:id="270" w:author="力 马" w:date="2021-02-20T09:32:00Z"/>
+          <w:del w:id="271" w:author="董士崇" w:date="2021-03-30T16:39:00Z"/>
+        </w:rPr>
+      </w:pPr>
+      <w:ins w:id="272" w:author="力 马" w:date="2021-02-20T09:33:00Z">
+        <w:del w:id="273" w:author="董士崇" w:date="2021-03-30T16:39:00Z">
           <w:r>
             <w:rPr>
               <w:rFonts w:hint="eastAsia"/>
@@ -2298,9 +2601,9 @@
     <w:p>
       <w:pPr>
         <w:rPr>
-          <w:del w:id="243" w:author="董士崇" w:date="2021-05-20T14:21:00Z"/>
-        </w:rPr>
-        <w:pPrChange w:id="244" w:author="力 马" w:date="2021-02-20T09:30:00Z">
+          <w:del w:id="274" w:author="董士崇" w:date="2021-05-20T14:21:00Z"/>
+        </w:rPr>
+        <w:pPrChange w:id="275" w:author="力 马" w:date="2021-02-20T09:30:00Z">
           <w:pPr>
             <w:pStyle w:val="a4"/>
             <w:numPr>
@@ -2321,10 +2624,10 @@
         </w:numPr>
         <w:ind w:firstLineChars="0"/>
         <w:rPr>
-          <w:del w:id="245" w:author="董士崇" w:date="2021-05-20T14:21:00Z"/>
-        </w:rPr>
-      </w:pPr>
-      <w:del w:id="246" w:author="董士崇" w:date="2021-05-20T14:21:00Z">
+          <w:del w:id="276" w:author="董士崇" w:date="2021-05-20T14:21:00Z"/>
+        </w:rPr>
+      </w:pPr>
+      <w:del w:id="277" w:author="董士崇" w:date="2021-05-20T14:21:00Z">
         <w:r>
           <w:rPr>
             <w:rFonts w:hint="eastAsia"/>
@@ -2336,10 +2639,10 @@
     <w:p>
       <w:pPr>
         <w:rPr>
-          <w:del w:id="247" w:author="董士崇" w:date="2021-03-30T16:38:00Z"/>
-        </w:rPr>
-      </w:pPr>
-      <w:del w:id="248" w:author="董士崇" w:date="2021-05-20T14:21:00Z">
+          <w:del w:id="278" w:author="董士崇" w:date="2021-03-30T16:38:00Z"/>
+        </w:rPr>
+      </w:pPr>
+      <w:del w:id="279" w:author="董士崇" w:date="2021-05-20T14:21:00Z">
         <w:r>
           <w:rPr>
             <w:rFonts w:hint="eastAsia"/>
@@ -2363,8 +2666,7 @@
     <w:p>
       <w:pPr>
         <w:rPr>
-          <w:ins w:id="249" w:author="董士崇" w:date="2021-05-18T15:03:00Z"/>
-          <w:rFonts w:hint="eastAsia"/>
+          <w:ins w:id="280" w:author="董士崇" w:date="2021-05-18T15:03:00Z"/>
         </w:rPr>
       </w:pPr>
     </w:p>
@@ -2372,10 +2674,10 @@
       <w:pPr>
         <w:pStyle w:val="4"/>
         <w:rPr>
-          <w:ins w:id="250" w:author="董士崇" w:date="2021-05-18T15:03:00Z"/>
-        </w:rPr>
-      </w:pPr>
-      <w:ins w:id="251" w:author="董士崇" w:date="2021-05-18T15:03:00Z">
+          <w:ins w:id="281" w:author="董士崇" w:date="2021-05-18T15:03:00Z"/>
+        </w:rPr>
+      </w:pPr>
+      <w:ins w:id="282" w:author="董士崇" w:date="2021-05-18T15:03:00Z">
         <w:r>
           <w:rPr>
             <w:rFonts w:hint="eastAsia"/>
@@ -2389,10 +2691,10 @@
       <w:pPr>
         <w:pStyle w:val="5"/>
         <w:rPr>
-          <w:ins w:id="252" w:author="董士崇" w:date="2021-05-18T15:03:00Z"/>
-        </w:rPr>
-      </w:pPr>
-      <w:ins w:id="253" w:author="董士崇" w:date="2021-05-18T15:03:00Z">
+          <w:ins w:id="283" w:author="董士崇" w:date="2021-05-18T15:03:00Z"/>
+        </w:rPr>
+      </w:pPr>
+      <w:ins w:id="284" w:author="董士崇" w:date="2021-05-18T15:03:00Z">
         <w:r>
           <w:rPr>
             <w:rFonts w:hint="eastAsia"/>
@@ -2404,10 +2706,10 @@
     <w:p>
       <w:pPr>
         <w:rPr>
-          <w:ins w:id="254" w:author="董士崇" w:date="2021-05-18T15:03:00Z"/>
-        </w:rPr>
-      </w:pPr>
-      <w:ins w:id="255" w:author="董士崇" w:date="2021-05-18T15:03:00Z">
+          <w:ins w:id="285" w:author="董士崇" w:date="2021-05-18T15:03:00Z"/>
+        </w:rPr>
+      </w:pPr>
+      <w:ins w:id="286" w:author="董士崇" w:date="2021-05-18T15:03:00Z">
         <w:r>
           <w:rPr>
             <w:noProof/>
@@ -2466,17 +2768,17 @@
     <w:p>
       <w:pPr>
         <w:rPr>
-          <w:ins w:id="256" w:author="董士崇" w:date="2021-05-18T15:03:00Z"/>
-        </w:rPr>
-      </w:pPr>
-    </w:p>
-    <w:p>
-      <w:pPr>
-        <w:rPr>
-          <w:ins w:id="257" w:author="董士崇" w:date="2021-05-18T15:03:00Z"/>
-        </w:rPr>
-      </w:pPr>
-      <w:ins w:id="258" w:author="董士崇" w:date="2021-05-18T15:03:00Z">
+          <w:ins w:id="287" w:author="董士崇" w:date="2021-05-18T15:03:00Z"/>
+        </w:rPr>
+      </w:pPr>
+    </w:p>
+    <w:p>
+      <w:pPr>
+        <w:rPr>
+          <w:ins w:id="288" w:author="董士崇" w:date="2021-05-18T15:03:00Z"/>
+        </w:rPr>
+      </w:pPr>
+      <w:ins w:id="289" w:author="董士崇" w:date="2021-05-18T15:03:00Z">
         <w:r>
           <w:rPr>
             <w:rFonts w:hint="eastAsia"/>
@@ -2495,10 +2797,10 @@
         <w:spacing w:line="276" w:lineRule="auto"/>
         <w:ind w:firstLineChars="0"/>
         <w:rPr>
-          <w:ins w:id="259" w:author="董士崇" w:date="2021-05-18T15:03:00Z"/>
-        </w:rPr>
-      </w:pPr>
-      <w:ins w:id="260" w:author="董士崇" w:date="2021-05-18T15:03:00Z">
+          <w:ins w:id="290" w:author="董士崇" w:date="2021-05-18T15:03:00Z"/>
+        </w:rPr>
+      </w:pPr>
+      <w:ins w:id="291" w:author="董士崇" w:date="2021-05-18T15:03:00Z">
         <w:r>
           <w:rPr>
             <w:rFonts w:hint="eastAsia"/>
@@ -2517,10 +2819,10 @@
         <w:spacing w:line="276" w:lineRule="auto"/>
         <w:ind w:firstLineChars="0"/>
         <w:rPr>
-          <w:ins w:id="261" w:author="董士崇" w:date="2021-05-18T15:03:00Z"/>
-        </w:rPr>
-      </w:pPr>
-      <w:ins w:id="262" w:author="董士崇" w:date="2021-05-18T15:03:00Z">
+          <w:ins w:id="292" w:author="董士崇" w:date="2021-05-18T15:03:00Z"/>
+        </w:rPr>
+      </w:pPr>
+      <w:ins w:id="293" w:author="董士崇" w:date="2021-05-18T15:03:00Z">
         <w:r>
           <w:rPr>
             <w:rFonts w:hint="eastAsia"/>
@@ -2539,10 +2841,10 @@
         <w:spacing w:line="276" w:lineRule="auto"/>
         <w:ind w:firstLineChars="0"/>
         <w:rPr>
-          <w:ins w:id="263" w:author="董士崇" w:date="2021-05-18T15:03:00Z"/>
-        </w:rPr>
-      </w:pPr>
-      <w:ins w:id="264" w:author="董士崇" w:date="2021-05-18T15:03:00Z">
+          <w:ins w:id="294" w:author="董士崇" w:date="2021-05-18T15:03:00Z"/>
+        </w:rPr>
+      </w:pPr>
+      <w:ins w:id="295" w:author="董士崇" w:date="2021-05-18T15:03:00Z">
         <w:r>
           <w:rPr>
             <w:rFonts w:hint="eastAsia"/>
@@ -2554,10 +2856,10 @@
     <w:p>
       <w:pPr>
         <w:rPr>
-          <w:ins w:id="265" w:author="董士崇" w:date="2021-05-18T15:03:00Z"/>
-        </w:rPr>
-      </w:pPr>
-      <w:ins w:id="266" w:author="董士崇" w:date="2021-05-18T15:03:00Z">
+          <w:ins w:id="296" w:author="董士崇" w:date="2021-05-18T15:03:00Z"/>
+        </w:rPr>
+      </w:pPr>
+      <w:ins w:id="297" w:author="董士崇" w:date="2021-05-18T15:03:00Z">
         <w:r>
           <w:rPr>
             <w:rFonts w:hint="eastAsia"/>
@@ -2575,10 +2877,10 @@
     <w:p>
       <w:pPr>
         <w:rPr>
-          <w:ins w:id="267" w:author="董士崇" w:date="2021-05-18T15:03:00Z"/>
-        </w:rPr>
-      </w:pPr>
-      <w:ins w:id="268" w:author="董士崇" w:date="2021-05-18T15:03:00Z">
+          <w:ins w:id="298" w:author="董士崇" w:date="2021-05-18T15:03:00Z"/>
+        </w:rPr>
+      </w:pPr>
+      <w:ins w:id="299" w:author="董士崇" w:date="2021-05-18T15:03:00Z">
         <w:r>
           <w:rPr>
             <w:noProof/>
@@ -2638,7 +2940,7 @@
     <w:p>
       <w:pPr>
         <w:rPr>
-          <w:ins w:id="269" w:author="董士崇" w:date="2021-05-18T15:03:00Z"/>
+          <w:ins w:id="300" w:author="董士崇" w:date="2021-05-18T15:03:00Z"/>
         </w:rPr>
       </w:pPr>
     </w:p>
@@ -2646,10 +2948,10 @@
       <w:pPr>
         <w:pStyle w:val="4"/>
         <w:rPr>
-          <w:ins w:id="270" w:author="董士崇" w:date="2021-05-18T15:03:00Z"/>
-        </w:rPr>
-      </w:pPr>
-      <w:ins w:id="271" w:author="董士崇" w:date="2021-05-18T15:03:00Z">
+          <w:ins w:id="301" w:author="董士崇" w:date="2021-05-18T15:03:00Z"/>
+        </w:rPr>
+      </w:pPr>
+      <w:ins w:id="302" w:author="董士崇" w:date="2021-05-18T15:03:00Z">
         <w:r>
           <w:rPr>
             <w:rFonts w:hint="eastAsia"/>
@@ -2661,15 +2963,15 @@
     <w:p>
       <w:pPr>
         <w:rPr>
-          <w:ins w:id="272" w:author="董士崇" w:date="2021-05-18T15:04:00Z"/>
-        </w:rPr>
-        <w:pPrChange w:id="273" w:author="董士崇" w:date="2021-05-18T15:03:00Z">
+          <w:ins w:id="303" w:author="董士崇" w:date="2021-05-18T15:04:00Z"/>
+        </w:rPr>
+        <w:pPrChange w:id="304" w:author="董士崇" w:date="2021-05-18T15:03:00Z">
           <w:pPr>
             <w:pStyle w:val="4"/>
           </w:pPr>
         </w:pPrChange>
       </w:pPr>
-      <w:ins w:id="274" w:author="董士崇" w:date="2021-05-18T15:04:00Z">
+      <w:ins w:id="305" w:author="董士崇" w:date="2021-05-18T15:04:00Z">
         <w:r>
           <w:rPr>
             <w:rFonts w:hint="eastAsia"/>
@@ -2684,20 +2986,20 @@
     <w:p>
       <w:pPr>
         <w:rPr>
-          <w:ins w:id="275" w:author="董士崇" w:date="2021-05-18T15:03:00Z"/>
-          <w:rPrChange w:id="276" w:author="董士崇" w:date="2021-05-18T15:03:00Z">
+          <w:ins w:id="306" w:author="董士崇" w:date="2021-05-18T15:03:00Z"/>
+          <w:rPrChange w:id="307" w:author="董士崇" w:date="2021-05-18T15:03:00Z">
             <w:rPr>
-              <w:ins w:id="277" w:author="董士崇" w:date="2021-05-18T15:03:00Z"/>
+              <w:ins w:id="308" w:author="董士崇" w:date="2021-05-18T15:03:00Z"/>
             </w:rPr>
           </w:rPrChange>
         </w:rPr>
-        <w:pPrChange w:id="278" w:author="董士崇" w:date="2021-05-18T15:03:00Z">
+        <w:pPrChange w:id="309" w:author="董士崇" w:date="2021-05-18T15:03:00Z">
           <w:pPr>
             <w:pStyle w:val="4"/>
           </w:pPr>
         </w:pPrChange>
       </w:pPr>
-      <w:ins w:id="279" w:author="董士崇" w:date="2021-05-18T15:04:00Z">
+      <w:ins w:id="310" w:author="董士崇" w:date="2021-05-18T15:04:00Z">
         <w:r>
           <w:rPr>
             <w:rFonts w:hint="eastAsia"/>
@@ -2715,10 +3017,10 @@
     <w:p>
       <w:pPr>
         <w:rPr>
-          <w:ins w:id="280" w:author="董士崇" w:date="2021-05-18T15:03:00Z"/>
-        </w:rPr>
-      </w:pPr>
-      <w:ins w:id="281" w:author="董士崇" w:date="2021-05-18T15:03:00Z">
+          <w:ins w:id="311" w:author="董士崇" w:date="2021-05-18T15:03:00Z"/>
+        </w:rPr>
+      </w:pPr>
+      <w:ins w:id="312" w:author="董士崇" w:date="2021-05-18T15:03:00Z">
         <w:r>
           <w:rPr>
             <w:noProof/>
@@ -2778,33 +3080,33 @@
     <w:p>
       <w:pPr>
         <w:rPr>
-          <w:ins w:id="282" w:author="董士崇" w:date="2021-05-18T15:03:00Z"/>
-        </w:rPr>
-      </w:pPr>
-    </w:p>
-    <w:p>
-      <w:pPr>
-        <w:rPr>
-          <w:ins w:id="283" w:author="董士崇" w:date="2021-05-18T15:03:00Z"/>
-        </w:rPr>
-      </w:pPr>
-    </w:p>
-    <w:p>
-      <w:pPr>
-        <w:rPr>
-          <w:del w:id="284" w:author="董士崇" w:date="2021-03-30T16:38:00Z"/>
-        </w:rPr>
-      </w:pPr>
-    </w:p>
-    <w:p>
-      <w:pPr>
-        <w:rPr>
-          <w:del w:id="285" w:author="董士崇" w:date="2021-03-30T16:38:00Z"/>
+          <w:ins w:id="313" w:author="董士崇" w:date="2021-05-18T15:03:00Z"/>
+        </w:rPr>
+      </w:pPr>
+    </w:p>
+    <w:p>
+      <w:pPr>
+        <w:rPr>
+          <w:ins w:id="314" w:author="董士崇" w:date="2021-05-18T15:03:00Z"/>
+        </w:rPr>
+      </w:pPr>
+    </w:p>
+    <w:p>
+      <w:pPr>
+        <w:rPr>
+          <w:del w:id="315" w:author="董士崇" w:date="2021-03-30T16:38:00Z"/>
+        </w:rPr>
+      </w:pPr>
+    </w:p>
+    <w:p>
+      <w:pPr>
+        <w:rPr>
+          <w:del w:id="316" w:author="董士崇" w:date="2021-03-30T16:38:00Z"/>
           <w:b/>
           <w:bCs/>
         </w:rPr>
       </w:pPr>
-      <w:del w:id="286" w:author="董士崇" w:date="2021-03-30T16:38:00Z">
+      <w:del w:id="317" w:author="董士崇" w:date="2021-03-30T16:38:00Z">
         <w:r>
           <w:rPr>
             <w:rFonts w:hint="eastAsia"/>
@@ -2826,11 +3128,11 @@
     <w:p>
       <w:pPr>
         <w:rPr>
-          <w:del w:id="287" w:author="董士崇" w:date="2021-03-30T16:38:00Z"/>
+          <w:del w:id="318" w:author="董士崇" w:date="2021-03-30T16:38:00Z"/>
           <w:bCs/>
         </w:rPr>
       </w:pPr>
-      <w:del w:id="288" w:author="董士崇" w:date="2021-03-30T16:38:00Z">
+      <w:del w:id="319" w:author="董士崇" w:date="2021-03-30T16:38:00Z">
         <w:r>
           <w:rPr>
             <w:rFonts w:hint="eastAsia"/>
@@ -2849,11 +3151,11 @@
         </w:numPr>
         <w:ind w:firstLineChars="0"/>
         <w:rPr>
-          <w:del w:id="289" w:author="董士崇" w:date="2021-03-30T16:38:00Z"/>
+          <w:del w:id="320" w:author="董士崇" w:date="2021-03-30T16:38:00Z"/>
           <w:bCs/>
         </w:rPr>
       </w:pPr>
-      <w:del w:id="290" w:author="董士崇" w:date="2021-03-30T16:38:00Z">
+      <w:del w:id="321" w:author="董士崇" w:date="2021-03-30T16:38:00Z">
         <w:r>
           <w:rPr>
             <w:rFonts w:hint="eastAsia"/>
@@ -2905,12 +3207,12 @@
         </w:numPr>
         <w:ind w:firstLineChars="0"/>
         <w:rPr>
-          <w:del w:id="291" w:author="董士崇" w:date="2021-03-11T13:29:00Z"/>
+          <w:del w:id="322" w:author="董士崇" w:date="2021-03-11T13:29:00Z"/>
           <w:b/>
           <w:color w:val="FF0000"/>
         </w:rPr>
       </w:pPr>
-      <w:del w:id="292" w:author="董士崇" w:date="2021-03-11T13:29:00Z">
+      <w:del w:id="323" w:author="董士崇" w:date="2021-03-11T13:29:00Z">
         <w:r>
           <w:rPr>
             <w:rFonts w:hint="eastAsia"/>
@@ -2920,7 +3222,7 @@
           <w:delText>空间</w:delText>
         </w:r>
       </w:del>
-      <w:del w:id="293" w:author="董士崇" w:date="2021-02-20T13:17:00Z">
+      <w:del w:id="324" w:author="董士崇" w:date="2021-02-20T13:17:00Z">
         <w:r>
           <w:rPr>
             <w:rFonts w:hint="eastAsia"/>
@@ -2930,7 +3232,7 @@
           <w:delText>的联通</w:delText>
         </w:r>
       </w:del>
-      <w:del w:id="294" w:author="董士崇" w:date="2021-03-11T13:29:00Z">
+      <w:del w:id="325" w:author="董士崇" w:date="2021-03-11T13:29:00Z">
         <w:r>
           <w:rPr>
             <w:rFonts w:hint="eastAsia"/>
@@ -2966,12 +3268,12 @@
         </w:numPr>
         <w:ind w:firstLineChars="0"/>
         <w:rPr>
-          <w:del w:id="295" w:author="董士崇" w:date="2021-03-30T16:38:00Z"/>
+          <w:del w:id="326" w:author="董士崇" w:date="2021-03-30T16:38:00Z"/>
           <w:b/>
           <w:color w:val="FF0000"/>
         </w:rPr>
       </w:pPr>
-      <w:del w:id="296" w:author="董士崇" w:date="2021-03-30T16:38:00Z">
+      <w:del w:id="327" w:author="董士崇" w:date="2021-03-30T16:38:00Z">
         <w:r>
           <w:rPr>
             <w:rFonts w:hint="eastAsia"/>
@@ -3006,10 +3308,10 @@
         </w:numPr>
         <w:ind w:firstLineChars="0"/>
         <w:rPr>
-          <w:del w:id="297" w:author="董士崇" w:date="2021-03-30T16:38:00Z"/>
-        </w:rPr>
-      </w:pPr>
-      <w:del w:id="298" w:author="董士崇" w:date="2021-03-30T16:38:00Z">
+          <w:del w:id="328" w:author="董士崇" w:date="2021-03-30T16:38:00Z"/>
+        </w:rPr>
+      </w:pPr>
+      <w:del w:id="329" w:author="董士崇" w:date="2021-03-30T16:38:00Z">
         <w:r>
           <w:rPr>
             <w:rFonts w:hint="eastAsia"/>
@@ -3030,7 +3332,7 @@
     <w:p>
       <w:pPr>
         <w:rPr>
-          <w:del w:id="299" w:author="董士崇" w:date="2021-03-30T16:38:00Z"/>
+          <w:del w:id="330" w:author="董士崇" w:date="2021-03-30T16:38:00Z"/>
           <w:bCs/>
         </w:rPr>
       </w:pPr>
@@ -3038,12 +3340,12 @@
     <w:p>
       <w:pPr>
         <w:rPr>
-          <w:del w:id="300" w:author="董士崇" w:date="2021-03-30T16:38:00Z"/>
+          <w:del w:id="331" w:author="董士崇" w:date="2021-03-30T16:38:00Z"/>
           <w:b/>
           <w:bCs/>
         </w:rPr>
       </w:pPr>
-      <w:del w:id="301" w:author="董士崇" w:date="2021-03-30T16:38:00Z">
+      <w:del w:id="332" w:author="董士崇" w:date="2021-03-30T16:38:00Z">
         <w:r>
           <w:rPr>
             <w:rFonts w:hint="eastAsia"/>
@@ -3057,11 +3359,11 @@
     <w:p>
       <w:pPr>
         <w:rPr>
-          <w:del w:id="302" w:author="董士崇" w:date="2021-03-30T16:38:00Z"/>
+          <w:del w:id="333" w:author="董士崇" w:date="2021-03-30T16:38:00Z"/>
           <w:bCs/>
         </w:rPr>
       </w:pPr>
-      <w:del w:id="303" w:author="董士崇" w:date="2021-03-30T16:38:00Z">
+      <w:del w:id="334" w:author="董士崇" w:date="2021-03-30T16:38:00Z">
         <w:r>
           <w:rPr>
             <w:rFonts w:hint="eastAsia"/>
@@ -3108,10 +3410,10 @@
         </w:numPr>
         <w:ind w:firstLineChars="0"/>
         <w:rPr>
-          <w:del w:id="304" w:author="董士崇" w:date="2021-03-30T16:38:00Z"/>
-        </w:rPr>
-      </w:pPr>
-      <w:del w:id="305" w:author="董士崇" w:date="2021-03-30T16:38:00Z">
+          <w:del w:id="335" w:author="董士崇" w:date="2021-03-30T16:38:00Z"/>
+        </w:rPr>
+      </w:pPr>
+      <w:del w:id="336" w:author="董士崇" w:date="2021-03-30T16:38:00Z">
         <w:r>
           <w:rPr>
             <w:rFonts w:hint="eastAsia"/>
@@ -3147,10 +3449,10 @@
         </w:numPr>
         <w:ind w:firstLineChars="0"/>
         <w:rPr>
-          <w:del w:id="306" w:author="董士崇" w:date="2021-03-30T16:38:00Z"/>
-        </w:rPr>
-      </w:pPr>
-      <w:del w:id="307" w:author="董士崇" w:date="2021-03-30T16:38:00Z">
+          <w:del w:id="337" w:author="董士崇" w:date="2021-03-30T16:38:00Z"/>
+        </w:rPr>
+      </w:pPr>
+      <w:del w:id="338" w:author="董士崇" w:date="2021-03-30T16:38:00Z">
         <w:r>
           <w:rPr>
             <w:rFonts w:hint="eastAsia"/>
@@ -3168,10 +3470,10 @@
         </w:numPr>
         <w:ind w:firstLineChars="0"/>
         <w:rPr>
-          <w:del w:id="308" w:author="董士崇" w:date="2021-03-30T16:38:00Z"/>
-        </w:rPr>
-      </w:pPr>
-      <w:del w:id="309" w:author="董士崇" w:date="2021-03-30T16:38:00Z">
+          <w:del w:id="339" w:author="董士崇" w:date="2021-03-30T16:38:00Z"/>
+        </w:rPr>
+      </w:pPr>
+      <w:del w:id="340" w:author="董士崇" w:date="2021-03-30T16:38:00Z">
         <w:r>
           <w:rPr>
             <w:rFonts w:hint="eastAsia"/>
@@ -3189,10 +3491,10 @@
         </w:numPr>
         <w:ind w:firstLineChars="0"/>
         <w:rPr>
-          <w:del w:id="310" w:author="董士崇" w:date="2021-03-30T16:38:00Z"/>
-        </w:rPr>
-      </w:pPr>
-      <w:del w:id="311" w:author="董士崇" w:date="2021-03-30T16:38:00Z">
+          <w:del w:id="341" w:author="董士崇" w:date="2021-03-30T16:38:00Z"/>
+        </w:rPr>
+      </w:pPr>
+      <w:del w:id="342" w:author="董士崇" w:date="2021-03-30T16:38:00Z">
         <w:r>
           <w:rPr>
             <w:rFonts w:hint="eastAsia"/>
@@ -3234,10 +3536,10 @@
         </w:numPr>
         <w:ind w:firstLineChars="0"/>
         <w:rPr>
-          <w:del w:id="312" w:author="董士崇" w:date="2021-03-30T16:38:00Z"/>
-        </w:rPr>
-      </w:pPr>
-      <w:del w:id="313" w:author="董士崇" w:date="2021-03-30T16:38:00Z">
+          <w:del w:id="343" w:author="董士崇" w:date="2021-03-30T16:38:00Z"/>
+        </w:rPr>
+      </w:pPr>
+      <w:del w:id="344" w:author="董士崇" w:date="2021-03-30T16:38:00Z">
         <w:r>
           <w:rPr>
             <w:rFonts w:hint="eastAsia"/>
@@ -3273,10 +3575,10 @@
         </w:numPr>
         <w:ind w:firstLineChars="0"/>
         <w:rPr>
-          <w:del w:id="314" w:author="董士崇" w:date="2021-03-30T16:38:00Z"/>
-        </w:rPr>
-      </w:pPr>
-      <w:del w:id="315" w:author="董士崇" w:date="2021-03-30T16:38:00Z">
+          <w:del w:id="345" w:author="董士崇" w:date="2021-03-30T16:38:00Z"/>
+        </w:rPr>
+      </w:pPr>
+      <w:del w:id="346" w:author="董士崇" w:date="2021-03-30T16:38:00Z">
         <w:r>
           <w:rPr>
             <w:rFonts w:hint="eastAsia"/>
@@ -3290,18 +3592,18 @@
         <w:pStyle w:val="a4"/>
         <w:ind w:left="420" w:firstLineChars="0" w:firstLine="0"/>
         <w:rPr>
-          <w:del w:id="316" w:author="董士崇" w:date="2021-03-30T16:38:00Z"/>
-        </w:rPr>
-      </w:pPr>
-    </w:p>
-    <w:p>
-      <w:pPr>
-        <w:rPr>
-          <w:del w:id="317" w:author="董士崇" w:date="2021-03-30T16:38:00Z"/>
+          <w:del w:id="347" w:author="董士崇" w:date="2021-03-30T16:38:00Z"/>
+        </w:rPr>
+      </w:pPr>
+    </w:p>
+    <w:p>
+      <w:pPr>
+        <w:rPr>
+          <w:del w:id="348" w:author="董士崇" w:date="2021-03-30T16:38:00Z"/>
           <w:b/>
         </w:rPr>
       </w:pPr>
-      <w:del w:id="318" w:author="董士崇" w:date="2021-03-30T16:38:00Z">
+      <w:del w:id="349" w:author="董士崇" w:date="2021-03-30T16:38:00Z">
         <w:r>
           <w:rPr>
             <w:rFonts w:hint="eastAsia"/>
@@ -3321,10 +3623,10 @@
     <w:p>
       <w:pPr>
         <w:rPr>
-          <w:del w:id="319" w:author="董士崇" w:date="2021-03-30T16:38:00Z"/>
-        </w:rPr>
-      </w:pPr>
-      <w:del w:id="320" w:author="董士崇" w:date="2021-03-30T16:38:00Z">
+          <w:del w:id="350" w:author="董士崇" w:date="2021-03-30T16:38:00Z"/>
+        </w:rPr>
+      </w:pPr>
+      <w:del w:id="351" w:author="董士崇" w:date="2021-03-30T16:38:00Z">
         <w:r>
           <w:rPr>
             <w:rFonts w:hint="eastAsia"/>
@@ -3423,11 +3725,11 @@
     <w:p>
       <w:pPr>
         <w:rPr>
-          <w:del w:id="321" w:author="董士崇" w:date="2021-03-30T16:38:00Z"/>
+          <w:del w:id="352" w:author="董士崇" w:date="2021-03-30T16:38:00Z"/>
           <w:b/>
         </w:rPr>
       </w:pPr>
-      <w:del w:id="322" w:author="董士崇" w:date="2021-03-30T16:38:00Z">
+      <w:del w:id="353" w:author="董士崇" w:date="2021-03-30T16:38:00Z">
         <w:r>
           <w:rPr>
             <w:rFonts w:hint="eastAsia"/>
@@ -3460,7 +3762,7 @@
     <w:p>
       <w:pPr>
         <w:rPr>
-          <w:del w:id="323" w:author="董士崇" w:date="2021-03-11T12:56:00Z"/>
+          <w:del w:id="354" w:author="董士崇" w:date="2021-03-11T12:56:00Z"/>
         </w:rPr>
       </w:pPr>
     </w:p>
@@ -4296,7 +4598,7 @@
   <w:abstractNum w:abstractNumId="8" w15:restartNumberingAfterBreak="0">
     <w:nsid w:val="544C3871"/>
     <w:multiLevelType w:val="hybridMultilevel"/>
-    <w:tmpl w:val="E3AE0E22"/>
+    <w:tmpl w:val="7744DD00"/>
     <w:lvl w:ilvl="0" w:tplc="04090001">
       <w:start w:val="1"/>
       <w:numFmt w:val="bullet"/>
@@ -4651,6 +4953,119 @@
       <w:start w:val="1"/>
       <w:numFmt w:val="bullet"/>
       <w:lvlText w:val=""/>
+      <w:lvlJc w:val="left"/>
+      <w:pPr>
+        <w:ind w:left="1260" w:hanging="420"/>
+      </w:pPr>
+      <w:rPr>
+        <w:rFonts w:ascii="Wingdings" w:hAnsi="Wingdings" w:hint="default"/>
+      </w:rPr>
+    </w:lvl>
+    <w:lvl w:ilvl="1" w:tplc="04090003" w:tentative="1">
+      <w:start w:val="1"/>
+      <w:numFmt w:val="bullet"/>
+      <w:lvlText w:val=""/>
+      <w:lvlJc w:val="left"/>
+      <w:pPr>
+        <w:ind w:left="1680" w:hanging="420"/>
+      </w:pPr>
+      <w:rPr>
+        <w:rFonts w:ascii="Wingdings" w:hAnsi="Wingdings" w:hint="default"/>
+      </w:rPr>
+    </w:lvl>
+    <w:lvl w:ilvl="2" w:tplc="04090005" w:tentative="1">
+      <w:start w:val="1"/>
+      <w:numFmt w:val="bullet"/>
+      <w:lvlText w:val=""/>
+      <w:lvlJc w:val="left"/>
+      <w:pPr>
+        <w:ind w:left="2100" w:hanging="420"/>
+      </w:pPr>
+      <w:rPr>
+        <w:rFonts w:ascii="Wingdings" w:hAnsi="Wingdings" w:hint="default"/>
+      </w:rPr>
+    </w:lvl>
+    <w:lvl w:ilvl="3" w:tplc="04090001" w:tentative="1">
+      <w:start w:val="1"/>
+      <w:numFmt w:val="bullet"/>
+      <w:lvlText w:val=""/>
+      <w:lvlJc w:val="left"/>
+      <w:pPr>
+        <w:ind w:left="2520" w:hanging="420"/>
+      </w:pPr>
+      <w:rPr>
+        <w:rFonts w:ascii="Wingdings" w:hAnsi="Wingdings" w:hint="default"/>
+      </w:rPr>
+    </w:lvl>
+    <w:lvl w:ilvl="4" w:tplc="04090003" w:tentative="1">
+      <w:start w:val="1"/>
+      <w:numFmt w:val="bullet"/>
+      <w:lvlText w:val=""/>
+      <w:lvlJc w:val="left"/>
+      <w:pPr>
+        <w:ind w:left="2940" w:hanging="420"/>
+      </w:pPr>
+      <w:rPr>
+        <w:rFonts w:ascii="Wingdings" w:hAnsi="Wingdings" w:hint="default"/>
+      </w:rPr>
+    </w:lvl>
+    <w:lvl w:ilvl="5" w:tplc="04090005" w:tentative="1">
+      <w:start w:val="1"/>
+      <w:numFmt w:val="bullet"/>
+      <w:lvlText w:val=""/>
+      <w:lvlJc w:val="left"/>
+      <w:pPr>
+        <w:ind w:left="3360" w:hanging="420"/>
+      </w:pPr>
+      <w:rPr>
+        <w:rFonts w:ascii="Wingdings" w:hAnsi="Wingdings" w:hint="default"/>
+      </w:rPr>
+    </w:lvl>
+    <w:lvl w:ilvl="6" w:tplc="04090001" w:tentative="1">
+      <w:start w:val="1"/>
+      <w:numFmt w:val="bullet"/>
+      <w:lvlText w:val=""/>
+      <w:lvlJc w:val="left"/>
+      <w:pPr>
+        <w:ind w:left="3780" w:hanging="420"/>
+      </w:pPr>
+      <w:rPr>
+        <w:rFonts w:ascii="Wingdings" w:hAnsi="Wingdings" w:hint="default"/>
+      </w:rPr>
+    </w:lvl>
+    <w:lvl w:ilvl="7" w:tplc="04090003" w:tentative="1">
+      <w:start w:val="1"/>
+      <w:numFmt w:val="bullet"/>
+      <w:lvlText w:val=""/>
+      <w:lvlJc w:val="left"/>
+      <w:pPr>
+        <w:ind w:left="4200" w:hanging="420"/>
+      </w:pPr>
+      <w:rPr>
+        <w:rFonts w:ascii="Wingdings" w:hAnsi="Wingdings" w:hint="default"/>
+      </w:rPr>
+    </w:lvl>
+    <w:lvl w:ilvl="8" w:tplc="04090005" w:tentative="1">
+      <w:start w:val="1"/>
+      <w:numFmt w:val="bullet"/>
+      <w:lvlText w:val=""/>
+      <w:lvlJc w:val="left"/>
+      <w:pPr>
+        <w:ind w:left="4620" w:hanging="420"/>
+      </w:pPr>
+      <w:rPr>
+        <w:rFonts w:ascii="Wingdings" w:hAnsi="Wingdings" w:hint="default"/>
+      </w:rPr>
+    </w:lvl>
+  </w:abstractNum>
+  <w:abstractNum w:abstractNumId="12" w15:restartNumberingAfterBreak="0">
+    <w:nsid w:val="7A875329"/>
+    <w:multiLevelType w:val="hybridMultilevel"/>
+    <w:tmpl w:val="0DAA6F02"/>
+    <w:lvl w:ilvl="0" w:tplc="04090003">
+      <w:start w:val="1"/>
+      <w:numFmt w:val="bullet"/>
+      <w:lvlText w:val=""/>
       <w:lvlJc w:val="left"/>
       <w:pPr>
         <w:ind w:left="1260" w:hanging="420"/>
@@ -4818,6 +5233,9 @@
   </w:num>
   <w:num w:numId="12">
     <w:abstractNumId w:val="11"/>
+  </w:num>
+  <w:num w:numId="13">
+    <w:abstractNumId w:val="12"/>
   </w:num>
 </w:numbering>
 </file>

</xml_diff>